<commit_message>
Found hole in Game module implementation & some docummentation update
</commit_message>
<xml_diff>
--- a/BabaJaga-DesignLab.docx
+++ b/BabaJaga-DesignLab.docx
@@ -65,7 +65,7 @@
                           </pic:cNvPicPr>
                         </pic:nvPicPr>
                         <pic:blipFill>
-                          <a:blip r:embed="rId7"/>
+                          <a:blip r:embed="rId8"/>
                           <a:stretch>
                             <a:fillRect/>
                           </a:stretch>
@@ -683,6 +683,7 @@
           <w:lang w:val="en-US"/>
         </w:rPr>
       </w:pPr>
+      <w:bookmarkStart w:id="0" w:name="_Hlk125221235"/>
       <w:r>
         <w:rPr>
           <w:lang w:val="en-US"/>
@@ -690,6 +691,7 @@
         <w:t>Design assumptions</w:t>
       </w:r>
     </w:p>
+    <w:bookmarkEnd w:id="0"/>
     <w:p>
       <w:pPr>
         <w:pStyle w:val="Tekstpodstawowy"/>
@@ -806,16 +808,8 @@
         <w:rPr>
           <w:lang w:val="en-US"/>
         </w:rPr>
-        <w:t xml:space="preserve"> detects players movement and reports </w:t>
-      </w:r>
-      <w:proofErr w:type="gramStart"/>
-      <w:r>
-        <w:rPr>
-          <w:lang w:val="en-US"/>
-        </w:rPr>
-        <w:t>it</w:t>
-      </w:r>
-      <w:proofErr w:type="gramEnd"/>
+        <w:t xml:space="preserve"> detects players movement and reports it</w:t>
+      </w:r>
     </w:p>
     <w:p>
       <w:pPr>
@@ -865,16 +859,8 @@
         <w:rPr>
           <w:lang w:val="en-US"/>
         </w:rPr>
-        <w:t xml:space="preserve"> does not detect </w:t>
-      </w:r>
-      <w:proofErr w:type="gramStart"/>
-      <w:r>
-        <w:rPr>
-          <w:lang w:val="en-US"/>
-        </w:rPr>
-        <w:t>movement</w:t>
-      </w:r>
-      <w:proofErr w:type="gramEnd"/>
+        <w:t xml:space="preserve"> does not detect movement</w:t>
+      </w:r>
     </w:p>
     <w:p>
       <w:pPr>
@@ -954,55 +940,7 @@
           <w:iCs/>
           <w:lang w:val="en-US"/>
         </w:rPr>
-        <w:t>START</w:t>
-      </w:r>
-      <w:r>
-        <w:rPr>
-          <w:i/>
-          <w:iCs/>
-          <w:lang w:val="en-US"/>
-        </w:rPr>
-        <w:t xml:space="preserve">, </w:t>
-      </w:r>
-      <w:r>
-        <w:rPr>
-          <w:i/>
-          <w:iCs/>
-          <w:lang w:val="en-US"/>
-        </w:rPr>
-        <w:t>STOP</w:t>
-      </w:r>
-      <w:r>
-        <w:rPr>
-          <w:i/>
-          <w:iCs/>
-          <w:lang w:val="en-US"/>
-        </w:rPr>
-        <w:t xml:space="preserve">, </w:t>
-      </w:r>
-      <w:r>
-        <w:rPr>
-          <w:i/>
-          <w:iCs/>
-          <w:lang w:val="en-US"/>
-        </w:rPr>
-        <w:t>BABA_JAGA_PATRZY</w:t>
-      </w:r>
-      <w:r>
-        <w:rPr>
-          <w:i/>
-          <w:iCs/>
-          <w:lang w:val="en-US"/>
-        </w:rPr>
-        <w:t xml:space="preserve">, </w:t>
-      </w:r>
-      <w:r>
-        <w:rPr>
-          <w:i/>
-          <w:iCs/>
-          <w:lang w:val="en-US"/>
-        </w:rPr>
-        <w:t>BABA_JAGA_NIE_PATRZY</w:t>
+        <w:t>START, STOP, BABA_JAGA_PATRZY, BABA_JAGA_NIE_PATRZY</w:t>
       </w:r>
       <w:r>
         <w:rPr>
@@ -1041,16 +979,8 @@
         <w:rPr>
           <w:lang w:val="en-US"/>
         </w:rPr>
-        <w:t xml:space="preserve"> – initialize the </w:t>
-      </w:r>
-      <w:proofErr w:type="gramStart"/>
-      <w:r>
-        <w:rPr>
-          <w:lang w:val="en-US"/>
-        </w:rPr>
-        <w:t>game</w:t>
-      </w:r>
-      <w:proofErr w:type="gramEnd"/>
+        <w:t xml:space="preserve"> – initialize the game</w:t>
+      </w:r>
     </w:p>
     <w:p>
       <w:pPr>
@@ -1094,21 +1024,7 @@
         <w:rPr>
           <w:lang w:val="en-US"/>
         </w:rPr>
-        <w:t xml:space="preserve"> the </w:t>
-      </w:r>
-      <w:proofErr w:type="gramStart"/>
-      <w:r>
-        <w:rPr>
-          <w:lang w:val="en-US"/>
-        </w:rPr>
-        <w:t>game</w:t>
-      </w:r>
-      <w:proofErr w:type="gramEnd"/>
-      <w:r>
-        <w:rPr>
-          <w:lang w:val="en-US"/>
-        </w:rPr>
-        <w:t xml:space="preserve"> </w:t>
+        <w:t xml:space="preserve"> the game </w:t>
       </w:r>
     </w:p>
     <w:p>
@@ -1125,7 +1041,7 @@
           <w:lang w:val="en-US"/>
         </w:rPr>
       </w:pPr>
-      <w:bookmarkStart w:id="0" w:name="_Hlk125197502"/>
+      <w:bookmarkStart w:id="1" w:name="_Hlk125197502"/>
       <w:r>
         <w:rPr>
           <w:i/>
@@ -1142,7 +1058,7 @@
         </w:rPr>
         <w:t xml:space="preserve"> </w:t>
       </w:r>
-      <w:bookmarkEnd w:id="0"/>
+      <w:bookmarkEnd w:id="1"/>
       <w:r>
         <w:rPr>
           <w:i/>
@@ -1169,18 +1085,8 @@
           <w:iCs/>
           <w:lang w:val="en-US"/>
         </w:rPr>
-        <w:t>BABA_JAGA_</w:t>
-      </w:r>
-      <w:proofErr w:type="gramStart"/>
-      <w:r>
-        <w:rPr>
-          <w:i/>
-          <w:iCs/>
-          <w:lang w:val="en-US"/>
-        </w:rPr>
-        <w:t>PATRZY</w:t>
-      </w:r>
-      <w:proofErr w:type="gramEnd"/>
+        <w:t>BABA_JAGA_PATRZY</w:t>
+      </w:r>
       <w:r>
         <w:rPr>
           <w:i/>
@@ -1210,7 +1116,7 @@
           <w:iCs/>
           <w:lang w:val="en-US"/>
         </w:rPr>
-        <w:t>BABA_JAGA_</w:t>
+        <w:t>BABA_JAGA_NIE_PATRZY</w:t>
       </w:r>
       <w:r>
         <w:rPr>
@@ -1218,7 +1124,13 @@
           <w:iCs/>
           <w:lang w:val="en-US"/>
         </w:rPr>
-        <w:t>NIE_</w:t>
+        <w:t xml:space="preserve"> </w:t>
+      </w:r>
+      <w:r>
+        <w:rPr>
+          <w:lang w:val="en-US"/>
+        </w:rPr>
+        <w:t>- change the game to state: “</w:t>
       </w:r>
       <w:r>
         <w:rPr>
@@ -1226,7 +1138,7 @@
           <w:iCs/>
           <w:lang w:val="en-US"/>
         </w:rPr>
-        <w:t>PATRZY</w:t>
+        <w:t>BABA_JAGA_</w:t>
       </w:r>
       <w:r>
         <w:rPr>
@@ -1234,19 +1146,7 @@
           <w:iCs/>
           <w:lang w:val="en-US"/>
         </w:rPr>
-        <w:t xml:space="preserve"> </w:t>
-      </w:r>
-      <w:r>
-        <w:rPr>
-          <w:lang w:val="en-US"/>
-        </w:rPr>
-        <w:t xml:space="preserve">- </w:t>
-      </w:r>
-      <w:r>
-        <w:rPr>
-          <w:lang w:val="en-US"/>
-        </w:rPr>
-        <w:t>change the game to state: “</w:t>
+        <w:t xml:space="preserve">NIE_ </w:t>
       </w:r>
       <w:r>
         <w:rPr>
@@ -1254,26 +1154,8 @@
           <w:iCs/>
           <w:lang w:val="en-US"/>
         </w:rPr>
-        <w:t>BABA_JAGA_</w:t>
-      </w:r>
-      <w:r>
-        <w:rPr>
-          <w:i/>
-          <w:iCs/>
-          <w:lang w:val="en-US"/>
-        </w:rPr>
-        <w:t xml:space="preserve">NIE_ </w:t>
-      </w:r>
-      <w:proofErr w:type="gramStart"/>
-      <w:r>
-        <w:rPr>
-          <w:i/>
-          <w:iCs/>
-          <w:lang w:val="en-US"/>
-        </w:rPr>
         <w:t>PATRZY</w:t>
       </w:r>
-      <w:proofErr w:type="gramEnd"/>
       <w:r>
         <w:rPr>
           <w:i/>
@@ -1317,7 +1199,7 @@
                     <pic:cNvPicPr/>
                   </pic:nvPicPr>
                   <pic:blipFill>
-                    <a:blip r:embed="rId8">
+                    <a:blip r:embed="rId9">
                       <a:extLst>
                         <a:ext uri="{28A0092B-C50C-407E-A947-70E740481C1C}">
                           <a14:useLocalDpi xmlns:a14="http://schemas.microsoft.com/office/drawing/2010/main" val="0"/>
@@ -1363,6 +1245,14 @@
         </w:rPr>
         <w:t>Picture 1. Game mechanism block diagram</w:t>
       </w:r>
+      <w:r>
+        <w:rPr>
+          <w:i/>
+          <w:iCs/>
+          <w:lang w:val="en-US"/>
+        </w:rPr>
+        <w:t>.</w:t>
+      </w:r>
     </w:p>
     <w:p>
       <w:pPr>
@@ -1557,6 +1447,41 @@
           <w:lang w:val="en-US"/>
         </w:rPr>
         <w:t>For electronic system below mention hardware set was chosen</w:t>
+      </w:r>
+      <w:r>
+        <w:rPr>
+          <w:lang w:val="en-US"/>
+        </w:rPr>
+        <w:t>.</w:t>
+      </w:r>
+    </w:p>
+    <w:p>
+      <w:pPr>
+        <w:pStyle w:val="Tekstpodstawowy"/>
+        <w:spacing w:line="360" w:lineRule="auto"/>
+        <w:ind w:left="792" w:firstLine="0"/>
+        <w:jc w:val="center"/>
+        <w:rPr>
+          <w:i/>
+          <w:iCs/>
+          <w:lang w:val="en-US"/>
+        </w:rPr>
+      </w:pPr>
+      <w:r>
+        <w:rPr>
+          <w:i/>
+          <w:iCs/>
+          <w:lang w:val="en-US"/>
+        </w:rPr>
+        <w:t xml:space="preserve">Table 1. Electronic elements chosen for project </w:t>
+      </w:r>
+      <w:r>
+        <w:rPr>
+          <w:i/>
+          <w:iCs/>
+          <w:lang w:val="en-US"/>
+        </w:rPr>
+        <w:t>implementation.</w:t>
       </w:r>
     </w:p>
     <w:tbl>
@@ -1726,19 +1651,7 @@
               <w:rPr>
                 <w:lang w:val="en-US"/>
               </w:rPr>
-              <w:t xml:space="preserve">ontrols game flow, PIR movement detectors and all other game </w:t>
-            </w:r>
-            <w:r>
-              <w:rPr>
-                <w:lang w:val="en-US"/>
-              </w:rPr>
-              <w:t>peripherals</w:t>
-            </w:r>
-            <w:r>
-              <w:rPr>
-                <w:lang w:val="en-US"/>
-              </w:rPr>
-              <w:t xml:space="preserve"> (buzzer, diodes), receives data from HC06 Bluetooth module</w:t>
+              <w:t>ontrols game flow, PIR movement detectors and all other game peripherals (buzzer, diodes), receives data from HC06 Bluetooth module</w:t>
             </w:r>
           </w:p>
         </w:tc>
@@ -1845,10 +1758,7 @@
               </w:rPr>
             </w:pPr>
             <w:r>
-              <w:t>HC</w:t>
-            </w:r>
-            <w:r>
-              <w:t>-05 BLUETOOTH MODULE</w:t>
+              <w:t>HC-05 BLUETOOTH MODULE</w:t>
             </w:r>
           </w:p>
         </w:tc>
@@ -1882,13 +1792,7 @@
               <w:rPr>
                 <w:lang w:val="en-US"/>
               </w:rPr>
-              <w:t>odule</w:t>
-            </w:r>
-            <w:r>
-              <w:rPr>
-                <w:lang w:val="en-US"/>
-              </w:rPr>
-              <w:t xml:space="preserve"> </w:t>
+              <w:t xml:space="preserve">odule </w:t>
             </w:r>
           </w:p>
         </w:tc>
@@ -1928,13 +1832,7 @@
               <w:jc w:val="left"/>
             </w:pPr>
             <w:r>
-              <w:t>HC-0</w:t>
-            </w:r>
-            <w:r>
-              <w:t>6</w:t>
-            </w:r>
-            <w:r>
-              <w:t xml:space="preserve"> BLUETOOTH MODULE</w:t>
+              <w:t>HC-06 BLUETOOTH MODULE</w:t>
             </w:r>
           </w:p>
         </w:tc>
@@ -1978,25 +1876,7 @@
               <w:rPr>
                 <w:lang w:val="en-US"/>
               </w:rPr>
-              <w:t>Slave</w:t>
-            </w:r>
-            <w:r>
-              <w:rPr>
-                <w:lang w:val="en-US"/>
-              </w:rPr>
-              <w:t xml:space="preserve"> of Bluetooth configuration, </w:t>
-            </w:r>
-            <w:r>
-              <w:rPr>
-                <w:lang w:val="en-US"/>
-              </w:rPr>
-              <w:t>receive</w:t>
-            </w:r>
-            <w:r>
-              <w:rPr>
-                <w:lang w:val="en-US"/>
-              </w:rPr>
-              <w:t xml:space="preserve"> messages from Control Module</w:t>
+              <w:t>Slave of Bluetooth configuration, receive messages from Control Module</w:t>
             </w:r>
           </w:p>
         </w:tc>
@@ -2020,6 +1900,7 @@
               <w:rPr>
                 <w:lang w:val="en-US"/>
               </w:rPr>
+              <w:lastRenderedPageBreak/>
               <w:t>HC-SR501</w:t>
             </w:r>
             <w:r>
@@ -2090,14 +1971,7 @@
               <w:rPr>
                 <w:lang w:val="en-US"/>
               </w:rPr>
-              <w:t xml:space="preserve"> </w:t>
-            </w:r>
-            <w:r>
-              <w:rPr>
-                <w:lang w:val="en-US"/>
-              </w:rPr>
-              <w:lastRenderedPageBreak/>
-              <w:t>state and reports ga</w:t>
+              <w:t xml:space="preserve"> state and reports ga</w:t>
             </w:r>
             <w:r>
               <w:rPr>
@@ -2127,7 +2001,6 @@
               <w:rPr>
                 <w:lang w:val="en-US"/>
               </w:rPr>
-              <w:lastRenderedPageBreak/>
               <w:t>HCM12</w:t>
             </w:r>
             <w:r>
@@ -2210,28 +2083,8 @@
                 <w:lang w:val="en-US"/>
               </w:rPr>
             </w:pPr>
-            <w:commentRangeStart w:id="1"/>
-            <w:r>
-              <w:t>LCD1602A</w:t>
-            </w:r>
-            <w:r>
-              <w:t xml:space="preserve"> (with I2C </w:t>
-            </w:r>
-            <w:proofErr w:type="spellStart"/>
-            <w:r>
-              <w:t>expander</w:t>
-            </w:r>
-            <w:proofErr w:type="spellEnd"/>
-            <w:r>
-              <w:t>)</w:t>
-            </w:r>
-            <w:commentRangeEnd w:id="1"/>
-            <w:r>
-              <w:rPr>
-                <w:rStyle w:val="Odwoaniedokomentarza"/>
-                <w:rFonts w:ascii="Times New Roman" w:hAnsi="Times New Roman" w:cs="Mangal"/>
-              </w:rPr>
-              <w:commentReference w:id="1"/>
+            <w:r>
+              <w:t>LCD1602A (with I2C expander)</w:t>
             </w:r>
           </w:p>
         </w:tc>
@@ -2292,20 +2145,11 @@
               <w:ind w:firstLine="0"/>
               <w:jc w:val="left"/>
             </w:pPr>
-            <w:commentRangeStart w:id="2"/>
             <w:r>
               <w:t>HW-834</w:t>
             </w:r>
             <w:r>
               <w:t xml:space="preserve"> 4x4 BUTTON MATRIX</w:t>
-            </w:r>
-            <w:commentRangeEnd w:id="2"/>
-            <w:r>
-              <w:rPr>
-                <w:rStyle w:val="Odwoaniedokomentarza"/>
-                <w:rFonts w:ascii="Times New Roman" w:hAnsi="Times New Roman" w:cs="Mangal"/>
-              </w:rPr>
-              <w:commentReference w:id="2"/>
             </w:r>
           </w:p>
         </w:tc>
@@ -2374,26 +2218,11 @@
           <w:lang w:val="en-US"/>
         </w:rPr>
       </w:pPr>
-      <w:commentRangeStart w:id="3"/>
-      <w:r>
-        <w:rPr>
-          <w:lang w:val="en-US"/>
-        </w:rPr>
-        <w:t xml:space="preserve">Datasheets </w:t>
-      </w:r>
-      <w:commentRangeEnd w:id="3"/>
-      <w:r>
-        <w:rPr>
-          <w:rStyle w:val="Odwoaniedokomentarza"/>
-          <w:rFonts w:ascii="Times New Roman" w:hAnsi="Times New Roman" w:cs="Mangal"/>
-        </w:rPr>
-        <w:commentReference w:id="3"/>
-      </w:r>
-      <w:r>
-        <w:rPr>
-          <w:lang w:val="en-US"/>
-        </w:rPr>
-        <w:t xml:space="preserve">of </w:t>
+      <w:r>
+        <w:rPr>
+          <w:lang w:val="en-US"/>
+        </w:rPr>
+        <w:t xml:space="preserve">Datasheets of </w:t>
       </w:r>
       <w:r>
         <w:rPr>
@@ -2405,28 +2234,19 @@
         <w:rPr>
           <w:lang w:val="en-US"/>
         </w:rPr>
-        <w:t xml:space="preserve"> elements are to be found in project git repository (</w:t>
-      </w:r>
-      <w:commentRangeStart w:id="4"/>
-      <w:r>
-        <w:rPr>
-          <w:lang w:val="en-US"/>
-        </w:rPr>
-        <w:t>see resources</w:t>
-      </w:r>
-      <w:commentRangeEnd w:id="4"/>
-      <w:r>
-        <w:rPr>
-          <w:rStyle w:val="Odwoaniedokomentarza"/>
-          <w:rFonts w:ascii="Times New Roman" w:hAnsi="Times New Roman" w:cs="Mangal"/>
-        </w:rPr>
-        <w:commentReference w:id="4"/>
-      </w:r>
-      <w:r>
-        <w:rPr>
-          <w:lang w:val="en-US"/>
-        </w:rPr>
-        <w:t>)</w:t>
+        <w:t xml:space="preserve"> elements are to be found in project</w:t>
+      </w:r>
+      <w:r>
+        <w:rPr>
+          <w:lang w:val="en-US"/>
+        </w:rPr>
+        <w:t>’s</w:t>
+      </w:r>
+      <w:r>
+        <w:rPr>
+          <w:lang w:val="en-US"/>
+        </w:rPr>
+        <w:t xml:space="preserve"> git repository (see resources)</w:t>
       </w:r>
       <w:r>
         <w:rPr>
@@ -2487,7 +2307,7 @@
                     <pic:cNvPicPr/>
                   </pic:nvPicPr>
                   <pic:blipFill>
-                    <a:blip r:embed="rId13">
+                    <a:blip r:embed="rId10">
                       <a:extLst>
                         <a:ext uri="{28A0092B-C50C-407E-A947-70E740481C1C}">
                           <a14:useLocalDpi xmlns:a14="http://schemas.microsoft.com/office/drawing/2010/main" val="0"/>
@@ -2532,7 +2352,39 @@
           <w:iCs/>
           <w:lang w:val="en-US"/>
         </w:rPr>
-        <w:t>Picture 2. Block diagram of electronic system</w:t>
+        <w:t>Picture 2.</w:t>
+      </w:r>
+      <w:r>
+        <w:rPr>
+          <w:i/>
+          <w:iCs/>
+          <w:lang w:val="en-US"/>
+        </w:rPr>
+        <w:t xml:space="preserve"> P</w:t>
+      </w:r>
+      <w:r>
+        <w:rPr>
+          <w:i/>
+          <w:iCs/>
+          <w:lang w:val="en-US"/>
+        </w:rPr>
+        <w:t>roject’s modules</w:t>
+      </w:r>
+      <w:r>
+        <w:rPr>
+          <w:i/>
+          <w:iCs/>
+          <w:lang w:val="en-US"/>
+        </w:rPr>
+        <w:t xml:space="preserve"> block </w:t>
+      </w:r>
+      <w:r>
+        <w:rPr>
+          <w:i/>
+          <w:iCs/>
+          <w:lang w:val="en-US"/>
+        </w:rPr>
+        <w:t>diagram.</w:t>
       </w:r>
     </w:p>
     <w:p>
@@ -2617,6 +2469,7 @@
         <w:rPr>
           <w:lang w:val="en-US"/>
         </w:rPr>
+        <w:lastRenderedPageBreak/>
         <w:t>handles interrupts from PIRs which detects players’ movement</w:t>
       </w:r>
       <w:r>
@@ -2667,7 +2520,6 @@
         <w:rPr>
           <w:lang w:val="en-US"/>
         </w:rPr>
-        <w:lastRenderedPageBreak/>
         <w:t>receives messages over UART form HC-06 and based on the input turn on or turn off PIRs’ interrupts.</w:t>
       </w:r>
     </w:p>
@@ -2684,21 +2536,19 @@
         <w:rPr>
           <w:lang w:val="en-US"/>
         </w:rPr>
-        <w:t xml:space="preserve">Both Game Module and Control Module application were chosen to be written in C, using </w:t>
-      </w:r>
-      <w:proofErr w:type="spellStart"/>
-      <w:r>
-        <w:rPr>
-          <w:lang w:val="en-US"/>
-        </w:rPr>
-        <w:t>STMCubeIDE</w:t>
-      </w:r>
-      <w:proofErr w:type="spellEnd"/>
-      <w:r>
-        <w:rPr>
-          <w:lang w:val="en-US"/>
-        </w:rPr>
-        <w:t>.</w:t>
+        <w:t>Both Game Module and Control Module application were chosen to be written in C, using STM</w:t>
+      </w:r>
+      <w:r>
+        <w:rPr>
+          <w:lang w:val="en-US"/>
+        </w:rPr>
+        <w:t>32</w:t>
+      </w:r>
+      <w:r>
+        <w:rPr>
+          <w:lang w:val="en-US"/>
+        </w:rPr>
+        <w:t>CubeIDE.</w:t>
       </w:r>
     </w:p>
     <w:p>
@@ -2723,28 +2573,77 @@
     <w:p>
       <w:pPr>
         <w:pStyle w:val="Tekstpodstawowy"/>
-        <w:numPr>
-          <w:ilvl w:val="1"/>
-          <w:numId w:val="9"/>
-        </w:numPr>
-        <w:rPr>
-          <w:lang w:val="en-US"/>
-        </w:rPr>
-      </w:pPr>
-      <w:r>
-        <w:rPr>
-          <w:lang w:val="en-US"/>
-        </w:rPr>
-        <w:t xml:space="preserve">Designed electronic </w:t>
-      </w:r>
-      <w:proofErr w:type="gramStart"/>
-      <w:r>
-        <w:rPr>
-          <w:lang w:val="en-US"/>
-        </w:rPr>
-        <w:t>system</w:t>
-      </w:r>
-      <w:proofErr w:type="gramEnd"/>
+        <w:ind w:left="792" w:firstLine="0"/>
+        <w:rPr>
+          <w:lang w:val="en-US"/>
+        </w:rPr>
+      </w:pPr>
+      <w:r>
+        <w:rPr>
+          <w:lang w:val="en-US"/>
+        </w:rPr>
+        <w:t xml:space="preserve">Both modules have been designed according to presumptions described in previous part </w:t>
+      </w:r>
+      <w:r>
+        <w:rPr>
+          <w:lang w:val="en-US"/>
+        </w:rPr>
+        <w:t>2.</w:t>
+      </w:r>
+      <w:r>
+        <w:rPr>
+          <w:lang w:val="en-US"/>
+        </w:rPr>
+        <w:t xml:space="preserve"> </w:t>
+      </w:r>
+      <w:r>
+        <w:rPr>
+          <w:i/>
+          <w:iCs/>
+          <w:lang w:val="en-US"/>
+        </w:rPr>
+        <w:t>D</w:t>
+      </w:r>
+      <w:r>
+        <w:rPr>
+          <w:i/>
+          <w:iCs/>
+          <w:lang w:val="en-US"/>
+        </w:rPr>
+        <w:t>esign assumptions</w:t>
+      </w:r>
+      <w:r>
+        <w:rPr>
+          <w:i/>
+          <w:iCs/>
+          <w:lang w:val="en-US"/>
+        </w:rPr>
+        <w:t>.</w:t>
+      </w:r>
+      <w:r>
+        <w:rPr>
+          <w:lang w:val="en-US"/>
+        </w:rPr>
+        <w:t xml:space="preserve"> However, during integration process issue concerning HC05 and HC06 modules has occurred. There has been problem with entering command mode on Bluetooth modules thus with pairing device for wireless communication. To mitigate impact on whole project and to </w:t>
+      </w:r>
+      <w:r>
+        <w:rPr>
+          <w:lang w:val="en-US"/>
+        </w:rPr>
+        <w:t>ensure feature of wireless game controlling, new solution has been proposed</w:t>
+      </w:r>
+      <w:r>
+        <w:rPr>
+          <w:lang w:val="en-US"/>
+        </w:rPr>
+        <w:t>:</w:t>
+      </w:r>
+      <w:r>
+        <w:rPr>
+          <w:lang w:val="en-US"/>
+        </w:rPr>
+        <w:t xml:space="preserve"> to substitute intended Control Module with simple mobile android application. </w:t>
+      </w:r>
     </w:p>
     <w:p>
       <w:pPr>
@@ -2758,21 +2657,7 @@
         <w:rPr>
           <w:lang w:val="en-US"/>
         </w:rPr>
-        <w:t xml:space="preserve">(Were all prerequisites met, how does schematic look like, screen of both </w:t>
-      </w:r>
-      <w:proofErr w:type="gramStart"/>
-      <w:r>
-        <w:rPr>
-          <w:lang w:val="en-US"/>
-        </w:rPr>
-        <w:t>layouts</w:t>
-      </w:r>
-      <w:proofErr w:type="gramEnd"/>
-      <w:r>
-        <w:rPr>
-          <w:lang w:val="en-US"/>
-        </w:rPr>
-        <w:t xml:space="preserve"> if possible, was assumed functionality correct for this particular case, if not tell why, what would be better solution)</w:t>
+        <w:t>Created app has all assumed functionality and from user perspective is easier to use.</w:t>
       </w:r>
     </w:p>
     <w:p>
@@ -2790,16 +2675,14 @@
         <w:rPr>
           <w:lang w:val="en-US"/>
         </w:rPr>
-        <w:t xml:space="preserve">Implemented software </w:t>
-      </w:r>
-      <w:proofErr w:type="gramStart"/>
-      <w:r>
-        <w:rPr>
-          <w:lang w:val="en-US"/>
-        </w:rPr>
-        <w:t>application</w:t>
-      </w:r>
-      <w:proofErr w:type="gramEnd"/>
+        <w:t>Game Module</w:t>
+      </w:r>
+      <w:r>
+        <w:rPr>
+          <w:lang w:val="en-US"/>
+        </w:rPr>
+        <w:t>’s electronic schematic and PCB layout</w:t>
+      </w:r>
     </w:p>
     <w:p>
       <w:pPr>
@@ -2813,19 +2696,7 @@
         <w:rPr>
           <w:lang w:val="en-US"/>
         </w:rPr>
-        <w:t>(</w:t>
-      </w:r>
-      <w:r>
-        <w:rPr>
-          <w:lang w:val="en-US"/>
-        </w:rPr>
-        <w:t>Were all prerequisites met</w:t>
-      </w:r>
-      <w:r>
-        <w:rPr>
-          <w:lang w:val="en-US"/>
-        </w:rPr>
-        <w:t>, software vs hardware, what was assumed and has never been implemented and why, alternative communication via Bluetooth – why would it be better at all and should be taken into consideration at project initialization)</w:t>
+        <w:t>(Here will be layout and description of what does what)</w:t>
       </w:r>
     </w:p>
     <w:p>
@@ -2843,22 +2714,1442 @@
         <w:rPr>
           <w:lang w:val="en-US"/>
         </w:rPr>
-        <w:t xml:space="preserve">Workflow and labor division </w:t>
+        <w:t>Game module software</w:t>
       </w:r>
     </w:p>
     <w:p>
       <w:pPr>
         <w:pStyle w:val="Tekstpodstawowy"/>
         <w:ind w:left="792" w:firstLine="0"/>
-        <w:rPr>
-          <w:lang w:val="en-US"/>
-        </w:rPr>
-      </w:pPr>
-      <w:r>
-        <w:rPr>
-          <w:lang w:val="en-US"/>
-        </w:rPr>
-        <w:t>(Outline how project was organized, who did what and approximately when, what tools were used and what was their purpose)</w:t>
+        <w:jc w:val="center"/>
+        <w:rPr>
+          <w:i/>
+          <w:iCs/>
+          <w:lang w:val="en-US"/>
+        </w:rPr>
+      </w:pPr>
+      <w:r>
+        <w:rPr>
+          <w:i/>
+          <w:iCs/>
+          <w:lang w:val="en-US"/>
+        </w:rPr>
+        <w:t>Table 2. Used GPIO pins</w:t>
+      </w:r>
+      <w:r>
+        <w:rPr>
+          <w:i/>
+          <w:iCs/>
+          <w:lang w:val="en-US"/>
+        </w:rPr>
+        <w:t xml:space="preserve">, </w:t>
+      </w:r>
+      <w:r>
+        <w:rPr>
+          <w:i/>
+          <w:iCs/>
+          <w:lang w:val="en-US"/>
+        </w:rPr>
+        <w:t>their configuration mode</w:t>
+      </w:r>
+      <w:r>
+        <w:rPr>
+          <w:i/>
+          <w:iCs/>
+          <w:lang w:val="en-US"/>
+        </w:rPr>
+        <w:t xml:space="preserve"> and functionality</w:t>
+      </w:r>
+    </w:p>
+    <w:tbl>
+      <w:tblPr>
+        <w:tblStyle w:val="Tabela-Siatka"/>
+        <w:tblW w:w="0" w:type="auto"/>
+        <w:tblInd w:w="792" w:type="dxa"/>
+        <w:tblLook w:val="04A0" w:firstRow="1" w:lastRow="0" w:firstColumn="1" w:lastColumn="0" w:noHBand="0" w:noVBand="1"/>
+      </w:tblPr>
+      <w:tblGrid>
+        <w:gridCol w:w="2456"/>
+        <w:gridCol w:w="2254"/>
+        <w:gridCol w:w="1875"/>
+        <w:gridCol w:w="2251"/>
+      </w:tblGrid>
+      <w:tr>
+        <w:tc>
+          <w:tcPr>
+            <w:tcW w:w="2456" w:type="dxa"/>
+          </w:tcPr>
+          <w:p>
+            <w:pPr>
+              <w:pStyle w:val="Tekstpodstawowy"/>
+              <w:ind w:firstLine="0"/>
+              <w:rPr>
+                <w:lang w:val="en-US"/>
+              </w:rPr>
+            </w:pPr>
+            <w:r>
+              <w:rPr>
+                <w:lang w:val="en-US"/>
+              </w:rPr>
+              <w:t>Pin name</w:t>
+            </w:r>
+          </w:p>
+        </w:tc>
+        <w:tc>
+          <w:tcPr>
+            <w:tcW w:w="2254" w:type="dxa"/>
+          </w:tcPr>
+          <w:p>
+            <w:pPr>
+              <w:pStyle w:val="Tekstpodstawowy"/>
+              <w:ind w:firstLine="0"/>
+              <w:rPr>
+                <w:lang w:val="en-US"/>
+              </w:rPr>
+            </w:pPr>
+            <w:r>
+              <w:rPr>
+                <w:lang w:val="en-US"/>
+              </w:rPr>
+              <w:t>User labels</w:t>
+            </w:r>
+          </w:p>
+        </w:tc>
+        <w:tc>
+          <w:tcPr>
+            <w:tcW w:w="1875" w:type="dxa"/>
+          </w:tcPr>
+          <w:p>
+            <w:pPr>
+              <w:pStyle w:val="Tekstpodstawowy"/>
+              <w:ind w:firstLine="0"/>
+              <w:rPr>
+                <w:lang w:val="en-US"/>
+              </w:rPr>
+            </w:pPr>
+            <w:r>
+              <w:rPr>
+                <w:lang w:val="en-US"/>
+              </w:rPr>
+              <w:t>Mode</w:t>
+            </w:r>
+          </w:p>
+        </w:tc>
+        <w:tc>
+          <w:tcPr>
+            <w:tcW w:w="2251" w:type="dxa"/>
+          </w:tcPr>
+          <w:p>
+            <w:pPr>
+              <w:pStyle w:val="Tekstpodstawowy"/>
+              <w:ind w:firstLine="0"/>
+              <w:rPr>
+                <w:lang w:val="en-US"/>
+              </w:rPr>
+            </w:pPr>
+            <w:r>
+              <w:rPr>
+                <w:lang w:val="en-US"/>
+              </w:rPr>
+              <w:t>Function</w:t>
+            </w:r>
+          </w:p>
+        </w:tc>
+      </w:tr>
+      <w:tr>
+        <w:tc>
+          <w:tcPr>
+            <w:tcW w:w="2456" w:type="dxa"/>
+          </w:tcPr>
+          <w:p>
+            <w:pPr>
+              <w:pStyle w:val="Tekstpodstawowy"/>
+              <w:ind w:firstLine="0"/>
+              <w:rPr>
+                <w:lang w:val="en-US"/>
+              </w:rPr>
+            </w:pPr>
+            <w:r>
+              <w:rPr>
+                <w:lang w:val="en-US"/>
+              </w:rPr>
+              <w:t>PB0</w:t>
+            </w:r>
+          </w:p>
+        </w:tc>
+        <w:tc>
+          <w:tcPr>
+            <w:tcW w:w="2254" w:type="dxa"/>
+          </w:tcPr>
+          <w:p>
+            <w:pPr>
+              <w:pStyle w:val="Tekstpodstawowy"/>
+              <w:ind w:firstLine="0"/>
+              <w:rPr>
+                <w:lang w:val="en-US"/>
+              </w:rPr>
+            </w:pPr>
+            <w:r>
+              <w:rPr>
+                <w:lang w:val="en-US"/>
+              </w:rPr>
+              <w:t>PIR_SIG1</w:t>
+            </w:r>
+          </w:p>
+        </w:tc>
+        <w:tc>
+          <w:tcPr>
+            <w:tcW w:w="1875" w:type="dxa"/>
+          </w:tcPr>
+          <w:p>
+            <w:pPr>
+              <w:pStyle w:val="Tekstpodstawowy"/>
+              <w:ind w:firstLine="0"/>
+              <w:rPr>
+                <w:lang w:val="en-US"/>
+              </w:rPr>
+            </w:pPr>
+            <w:r>
+              <w:rPr>
+                <w:lang w:val="en-US"/>
+              </w:rPr>
+              <w:t>External Interrupt Mode with rising edge trigger detection</w:t>
+            </w:r>
+          </w:p>
+        </w:tc>
+        <w:tc>
+          <w:tcPr>
+            <w:tcW w:w="2251" w:type="dxa"/>
+          </w:tcPr>
+          <w:p>
+            <w:pPr>
+              <w:pStyle w:val="Tekstpodstawowy"/>
+              <w:ind w:firstLine="0"/>
+              <w:rPr>
+                <w:lang w:val="en-US"/>
+              </w:rPr>
+            </w:pPr>
+            <w:r>
+              <w:rPr>
+                <w:lang w:val="en-US"/>
+              </w:rPr>
+              <w:t>Receives information about detected movement by PIR1</w:t>
+            </w:r>
+          </w:p>
+        </w:tc>
+      </w:tr>
+      <w:tr>
+        <w:tc>
+          <w:tcPr>
+            <w:tcW w:w="2456" w:type="dxa"/>
+          </w:tcPr>
+          <w:p>
+            <w:pPr>
+              <w:pStyle w:val="Tekstpodstawowy"/>
+              <w:ind w:firstLine="0"/>
+              <w:rPr>
+                <w:lang w:val="en-US"/>
+              </w:rPr>
+            </w:pPr>
+            <w:r>
+              <w:rPr>
+                <w:lang w:val="en-US"/>
+              </w:rPr>
+              <w:t>PB1</w:t>
+            </w:r>
+          </w:p>
+        </w:tc>
+        <w:tc>
+          <w:tcPr>
+            <w:tcW w:w="2254" w:type="dxa"/>
+          </w:tcPr>
+          <w:p>
+            <w:pPr>
+              <w:pStyle w:val="Tekstpodstawowy"/>
+              <w:ind w:firstLine="0"/>
+              <w:rPr>
+                <w:lang w:val="en-US"/>
+              </w:rPr>
+            </w:pPr>
+            <w:r>
+              <w:rPr>
+                <w:lang w:val="en-US"/>
+              </w:rPr>
+              <w:t>PIR_SIG2</w:t>
+            </w:r>
+          </w:p>
+        </w:tc>
+        <w:tc>
+          <w:tcPr>
+            <w:tcW w:w="1875" w:type="dxa"/>
+          </w:tcPr>
+          <w:p>
+            <w:pPr>
+              <w:pStyle w:val="Tekstpodstawowy"/>
+              <w:ind w:firstLine="0"/>
+              <w:rPr>
+                <w:lang w:val="en-US"/>
+              </w:rPr>
+            </w:pPr>
+            <w:r>
+              <w:rPr>
+                <w:lang w:val="en-US"/>
+              </w:rPr>
+              <w:t>External Interrupt Mode with rising edge trigger detection</w:t>
+            </w:r>
+          </w:p>
+        </w:tc>
+        <w:tc>
+          <w:tcPr>
+            <w:tcW w:w="2251" w:type="dxa"/>
+          </w:tcPr>
+          <w:p>
+            <w:pPr>
+              <w:pStyle w:val="Tekstpodstawowy"/>
+              <w:ind w:firstLine="0"/>
+              <w:rPr>
+                <w:lang w:val="en-US"/>
+              </w:rPr>
+            </w:pPr>
+            <w:r>
+              <w:rPr>
+                <w:lang w:val="en-US"/>
+              </w:rPr>
+              <w:t>Receives information about detected movement by PIR</w:t>
+            </w:r>
+            <w:r>
+              <w:rPr>
+                <w:lang w:val="en-US"/>
+              </w:rPr>
+              <w:t>2</w:t>
+            </w:r>
+          </w:p>
+        </w:tc>
+      </w:tr>
+      <w:tr>
+        <w:tc>
+          <w:tcPr>
+            <w:tcW w:w="2456" w:type="dxa"/>
+          </w:tcPr>
+          <w:p>
+            <w:pPr>
+              <w:pStyle w:val="Tekstpodstawowy"/>
+              <w:ind w:firstLine="0"/>
+              <w:rPr>
+                <w:lang w:val="en-US"/>
+              </w:rPr>
+            </w:pPr>
+            <w:r>
+              <w:rPr>
+                <w:lang w:val="en-US"/>
+              </w:rPr>
+              <w:t>PA3</w:t>
+            </w:r>
+          </w:p>
+        </w:tc>
+        <w:tc>
+          <w:tcPr>
+            <w:tcW w:w="2254" w:type="dxa"/>
+          </w:tcPr>
+          <w:p>
+            <w:pPr>
+              <w:pStyle w:val="Tekstpodstawowy"/>
+              <w:ind w:firstLine="0"/>
+              <w:rPr>
+                <w:lang w:val="en-US"/>
+              </w:rPr>
+            </w:pPr>
+            <w:r>
+              <w:rPr>
+                <w:lang w:val="en-US"/>
+              </w:rPr>
+              <w:t>PIR_OUT1</w:t>
+            </w:r>
+          </w:p>
+        </w:tc>
+        <w:tc>
+          <w:tcPr>
+            <w:tcW w:w="1875" w:type="dxa"/>
+          </w:tcPr>
+          <w:p>
+            <w:pPr>
+              <w:pStyle w:val="Tekstpodstawowy"/>
+              <w:ind w:firstLine="0"/>
+              <w:rPr>
+                <w:lang w:val="en-US"/>
+              </w:rPr>
+            </w:pPr>
+            <w:r>
+              <w:rPr>
+                <w:lang w:val="en-US"/>
+              </w:rPr>
+              <w:t>Output Push Pull</w:t>
+            </w:r>
+          </w:p>
+        </w:tc>
+        <w:tc>
+          <w:tcPr>
+            <w:tcW w:w="2251" w:type="dxa"/>
+          </w:tcPr>
+          <w:p>
+            <w:pPr>
+              <w:pStyle w:val="Tekstpodstawowy"/>
+              <w:ind w:firstLine="0"/>
+              <w:rPr>
+                <w:lang w:val="en-US"/>
+              </w:rPr>
+            </w:pPr>
+            <w:r>
+              <w:rPr>
+                <w:lang w:val="en-US"/>
+              </w:rPr>
+              <w:t xml:space="preserve">Lights up </w:t>
+            </w:r>
+            <w:commentRangeStart w:id="2"/>
+            <w:commentRangeStart w:id="3"/>
+            <w:r>
+              <w:rPr>
+                <w:lang w:val="en-US"/>
+              </w:rPr>
+              <w:t xml:space="preserve">green </w:t>
+            </w:r>
+            <w:commentRangeEnd w:id="2"/>
+            <w:r>
+              <w:rPr>
+                <w:rStyle w:val="Odwoaniedokomentarza"/>
+                <w:rFonts w:ascii="Times New Roman" w:hAnsi="Times New Roman" w:cs="Mangal"/>
+              </w:rPr>
+              <w:commentReference w:id="2"/>
+            </w:r>
+            <w:commentRangeEnd w:id="3"/>
+            <w:r>
+              <w:rPr>
+                <w:rStyle w:val="Odwoaniedokomentarza"/>
+                <w:rFonts w:ascii="Times New Roman" w:hAnsi="Times New Roman" w:cs="Mangal"/>
+              </w:rPr>
+              <w:commentReference w:id="3"/>
+            </w:r>
+            <w:r>
+              <w:rPr>
+                <w:lang w:val="en-US"/>
+              </w:rPr>
+              <w:t>diode if player 1 wins</w:t>
+            </w:r>
+          </w:p>
+        </w:tc>
+      </w:tr>
+      <w:tr>
+        <w:tc>
+          <w:tcPr>
+            <w:tcW w:w="2456" w:type="dxa"/>
+          </w:tcPr>
+          <w:p>
+            <w:pPr>
+              <w:pStyle w:val="Tekstpodstawowy"/>
+              <w:ind w:firstLine="0"/>
+              <w:rPr>
+                <w:lang w:val="en-US"/>
+              </w:rPr>
+            </w:pPr>
+            <w:r>
+              <w:rPr>
+                <w:lang w:val="en-US"/>
+              </w:rPr>
+              <w:t>PA4</w:t>
+            </w:r>
+          </w:p>
+        </w:tc>
+        <w:tc>
+          <w:tcPr>
+            <w:tcW w:w="2254" w:type="dxa"/>
+          </w:tcPr>
+          <w:p>
+            <w:pPr>
+              <w:pStyle w:val="Tekstpodstawowy"/>
+              <w:ind w:firstLine="0"/>
+              <w:rPr>
+                <w:lang w:val="en-US"/>
+              </w:rPr>
+            </w:pPr>
+            <w:r>
+              <w:rPr>
+                <w:lang w:val="en-US"/>
+              </w:rPr>
+              <w:t>PIR_OUT2</w:t>
+            </w:r>
+          </w:p>
+        </w:tc>
+        <w:tc>
+          <w:tcPr>
+            <w:tcW w:w="1875" w:type="dxa"/>
+          </w:tcPr>
+          <w:p>
+            <w:pPr>
+              <w:pStyle w:val="Tekstpodstawowy"/>
+              <w:ind w:firstLine="0"/>
+              <w:rPr>
+                <w:lang w:val="en-US"/>
+              </w:rPr>
+            </w:pPr>
+            <w:r>
+              <w:rPr>
+                <w:lang w:val="en-US"/>
+              </w:rPr>
+              <w:t>Output Push Pull</w:t>
+            </w:r>
+          </w:p>
+        </w:tc>
+        <w:tc>
+          <w:tcPr>
+            <w:tcW w:w="2251" w:type="dxa"/>
+          </w:tcPr>
+          <w:p>
+            <w:pPr>
+              <w:pStyle w:val="Tekstpodstawowy"/>
+              <w:ind w:firstLine="0"/>
+              <w:rPr>
+                <w:lang w:val="en-US"/>
+              </w:rPr>
+            </w:pPr>
+            <w:r>
+              <w:rPr>
+                <w:lang w:val="en-US"/>
+              </w:rPr>
+              <w:t xml:space="preserve">Lights up </w:t>
+            </w:r>
+            <w:r>
+              <w:rPr>
+                <w:lang w:val="en-US"/>
+              </w:rPr>
+              <w:t>yellow</w:t>
+            </w:r>
+            <w:commentRangeStart w:id="4"/>
+            <w:commentRangeStart w:id="5"/>
+            <w:r>
+              <w:rPr>
+                <w:lang w:val="en-US"/>
+              </w:rPr>
+              <w:t xml:space="preserve"> </w:t>
+            </w:r>
+            <w:commentRangeEnd w:id="4"/>
+            <w:r>
+              <w:rPr>
+                <w:rStyle w:val="Odwoaniedokomentarza"/>
+                <w:rFonts w:ascii="Times New Roman" w:hAnsi="Times New Roman" w:cs="Mangal"/>
+              </w:rPr>
+              <w:commentReference w:id="4"/>
+            </w:r>
+            <w:commentRangeEnd w:id="5"/>
+            <w:r>
+              <w:rPr>
+                <w:rStyle w:val="Odwoaniedokomentarza"/>
+                <w:rFonts w:ascii="Times New Roman" w:hAnsi="Times New Roman" w:cs="Mangal"/>
+              </w:rPr>
+              <w:commentReference w:id="5"/>
+            </w:r>
+            <w:r>
+              <w:rPr>
+                <w:lang w:val="en-US"/>
+              </w:rPr>
+              <w:t xml:space="preserve">diode if player </w:t>
+            </w:r>
+            <w:r>
+              <w:rPr>
+                <w:lang w:val="en-US"/>
+              </w:rPr>
+              <w:t>2</w:t>
+            </w:r>
+            <w:r>
+              <w:rPr>
+                <w:lang w:val="en-US"/>
+              </w:rPr>
+              <w:t xml:space="preserve"> wins</w:t>
+            </w:r>
+          </w:p>
+        </w:tc>
+      </w:tr>
+      <w:tr>
+        <w:tc>
+          <w:tcPr>
+            <w:tcW w:w="2456" w:type="dxa"/>
+          </w:tcPr>
+          <w:p>
+            <w:pPr>
+              <w:pStyle w:val="Tekstpodstawowy"/>
+              <w:ind w:firstLine="0"/>
+              <w:rPr>
+                <w:lang w:val="en-US"/>
+              </w:rPr>
+            </w:pPr>
+            <w:r>
+              <w:rPr>
+                <w:lang w:val="en-US"/>
+              </w:rPr>
+              <w:t>PA6</w:t>
+            </w:r>
+          </w:p>
+        </w:tc>
+        <w:tc>
+          <w:tcPr>
+            <w:tcW w:w="2254" w:type="dxa"/>
+          </w:tcPr>
+          <w:p>
+            <w:pPr>
+              <w:pStyle w:val="Tekstpodstawowy"/>
+              <w:ind w:firstLine="0"/>
+              <w:rPr>
+                <w:lang w:val="en-US"/>
+              </w:rPr>
+            </w:pPr>
+            <w:r>
+              <w:rPr>
+                <w:lang w:val="en-US"/>
+              </w:rPr>
+              <w:t>BABA_JAGA_PATRZY</w:t>
+            </w:r>
+          </w:p>
+        </w:tc>
+        <w:tc>
+          <w:tcPr>
+            <w:tcW w:w="1875" w:type="dxa"/>
+          </w:tcPr>
+          <w:p>
+            <w:pPr>
+              <w:pStyle w:val="Tekstpodstawowy"/>
+              <w:ind w:firstLine="0"/>
+              <w:rPr>
+                <w:lang w:val="en-US"/>
+              </w:rPr>
+            </w:pPr>
+            <w:r>
+              <w:rPr>
+                <w:lang w:val="en-US"/>
+              </w:rPr>
+              <w:t>Output Push Pull</w:t>
+            </w:r>
+          </w:p>
+        </w:tc>
+        <w:tc>
+          <w:tcPr>
+            <w:tcW w:w="2251" w:type="dxa"/>
+          </w:tcPr>
+          <w:p>
+            <w:pPr>
+              <w:pStyle w:val="Tekstpodstawowy"/>
+              <w:ind w:firstLine="0"/>
+              <w:rPr>
+                <w:i/>
+                <w:iCs/>
+                <w:lang w:val="en-US"/>
+              </w:rPr>
+            </w:pPr>
+            <w:r>
+              <w:rPr>
+                <w:lang w:val="en-US"/>
+              </w:rPr>
+              <w:t>Lights up red diode if Game Module is in BABA_JAGA_PATRZY mode</w:t>
+            </w:r>
+          </w:p>
+        </w:tc>
+      </w:tr>
+      <w:tr>
+        <w:tc>
+          <w:tcPr>
+            <w:tcW w:w="2456" w:type="dxa"/>
+          </w:tcPr>
+          <w:p>
+            <w:pPr>
+              <w:pStyle w:val="Tekstpodstawowy"/>
+              <w:ind w:firstLine="0"/>
+              <w:rPr>
+                <w:lang w:val="en-US"/>
+              </w:rPr>
+            </w:pPr>
+            <w:r>
+              <w:rPr>
+                <w:lang w:val="en-US"/>
+              </w:rPr>
+              <w:t>PA5</w:t>
+            </w:r>
+          </w:p>
+        </w:tc>
+        <w:tc>
+          <w:tcPr>
+            <w:tcW w:w="2254" w:type="dxa"/>
+          </w:tcPr>
+          <w:p>
+            <w:pPr>
+              <w:pStyle w:val="Tekstpodstawowy"/>
+              <w:ind w:firstLine="0"/>
+              <w:rPr>
+                <w:lang w:val="en-US"/>
+              </w:rPr>
+            </w:pPr>
+            <w:r>
+              <w:rPr>
+                <w:lang w:val="en-US"/>
+              </w:rPr>
+              <w:t>BUZZER</w:t>
+            </w:r>
+          </w:p>
+        </w:tc>
+        <w:tc>
+          <w:tcPr>
+            <w:tcW w:w="1875" w:type="dxa"/>
+          </w:tcPr>
+          <w:p>
+            <w:pPr>
+              <w:pStyle w:val="Tekstpodstawowy"/>
+              <w:ind w:firstLine="0"/>
+              <w:rPr>
+                <w:lang w:val="en-US"/>
+              </w:rPr>
+            </w:pPr>
+            <w:r>
+              <w:rPr>
+                <w:lang w:val="en-US"/>
+              </w:rPr>
+              <w:t>Output Push Pull</w:t>
+            </w:r>
+          </w:p>
+        </w:tc>
+        <w:tc>
+          <w:tcPr>
+            <w:tcW w:w="2251" w:type="dxa"/>
+          </w:tcPr>
+          <w:p>
+            <w:pPr>
+              <w:pStyle w:val="Tekstpodstawowy"/>
+              <w:ind w:firstLine="0"/>
+              <w:rPr>
+                <w:lang w:val="en-US"/>
+              </w:rPr>
+            </w:pPr>
+            <w:r>
+              <w:rPr>
+                <w:lang w:val="en-US"/>
+              </w:rPr>
+              <w:t>Generate sound if game finishes</w:t>
+            </w:r>
+          </w:p>
+        </w:tc>
+      </w:tr>
+      <w:tr>
+        <w:tc>
+          <w:tcPr>
+            <w:tcW w:w="2456" w:type="dxa"/>
+          </w:tcPr>
+          <w:p>
+            <w:pPr>
+              <w:pStyle w:val="Tekstpodstawowy"/>
+              <w:ind w:firstLine="0"/>
+              <w:rPr>
+                <w:lang w:val="en-US"/>
+              </w:rPr>
+            </w:pPr>
+            <w:r>
+              <w:rPr>
+                <w:lang w:val="en-US"/>
+              </w:rPr>
+              <w:lastRenderedPageBreak/>
+              <w:t>PA12</w:t>
+            </w:r>
+          </w:p>
+        </w:tc>
+        <w:tc>
+          <w:tcPr>
+            <w:tcW w:w="2254" w:type="dxa"/>
+          </w:tcPr>
+          <w:p>
+            <w:pPr>
+              <w:pStyle w:val="Tekstpodstawowy"/>
+              <w:ind w:firstLine="0"/>
+              <w:rPr>
+                <w:lang w:val="en-US"/>
+              </w:rPr>
+            </w:pPr>
+            <w:r>
+              <w:rPr>
+                <w:lang w:val="en-US"/>
+              </w:rPr>
+              <w:t>GAME_ON</w:t>
+            </w:r>
+          </w:p>
+        </w:tc>
+        <w:tc>
+          <w:tcPr>
+            <w:tcW w:w="1875" w:type="dxa"/>
+          </w:tcPr>
+          <w:p>
+            <w:pPr>
+              <w:pStyle w:val="Tekstpodstawowy"/>
+              <w:ind w:firstLine="0"/>
+              <w:rPr>
+                <w:lang w:val="en-US"/>
+              </w:rPr>
+            </w:pPr>
+            <w:r>
+              <w:rPr>
+                <w:lang w:val="en-US"/>
+              </w:rPr>
+              <w:t>Output Push Pull</w:t>
+            </w:r>
+          </w:p>
+        </w:tc>
+        <w:tc>
+          <w:tcPr>
+            <w:tcW w:w="2251" w:type="dxa"/>
+          </w:tcPr>
+          <w:p>
+            <w:pPr>
+              <w:pStyle w:val="Tekstpodstawowy"/>
+              <w:ind w:firstLine="0"/>
+              <w:rPr>
+                <w:lang w:val="en-US"/>
+              </w:rPr>
+            </w:pPr>
+            <w:r>
+              <w:rPr>
+                <w:lang w:val="en-US"/>
+              </w:rPr>
+              <w:t xml:space="preserve">Lights up green </w:t>
+            </w:r>
+            <w:r>
+              <w:rPr>
+                <w:lang w:val="en-US"/>
+              </w:rPr>
+              <w:t>diode when game is initialized</w:t>
+            </w:r>
+          </w:p>
+        </w:tc>
+      </w:tr>
+      <w:tr>
+        <w:tc>
+          <w:tcPr>
+            <w:tcW w:w="2456" w:type="dxa"/>
+          </w:tcPr>
+          <w:p>
+            <w:pPr>
+              <w:pStyle w:val="Tekstpodstawowy"/>
+              <w:ind w:firstLine="0"/>
+              <w:rPr>
+                <w:lang w:val="en-US"/>
+              </w:rPr>
+            </w:pPr>
+            <w:r>
+              <w:rPr>
+                <w:lang w:val="en-US"/>
+              </w:rPr>
+              <w:t>PA10</w:t>
+            </w:r>
+          </w:p>
+        </w:tc>
+        <w:tc>
+          <w:tcPr>
+            <w:tcW w:w="2254" w:type="dxa"/>
+          </w:tcPr>
+          <w:p>
+            <w:pPr>
+              <w:pStyle w:val="Tekstpodstawowy"/>
+              <w:ind w:firstLine="0"/>
+              <w:rPr>
+                <w:lang w:val="en-US"/>
+              </w:rPr>
+            </w:pPr>
+            <w:r>
+              <w:rPr>
+                <w:lang w:val="en-US"/>
+              </w:rPr>
+              <w:t>USART1_RX</w:t>
+            </w:r>
+          </w:p>
+        </w:tc>
+        <w:tc>
+          <w:tcPr>
+            <w:tcW w:w="1875" w:type="dxa"/>
+          </w:tcPr>
+          <w:p>
+            <w:pPr>
+              <w:pStyle w:val="Tekstpodstawowy"/>
+              <w:ind w:firstLine="0"/>
+              <w:rPr>
+                <w:lang w:val="en-US"/>
+              </w:rPr>
+            </w:pPr>
+            <w:r>
+              <w:rPr>
+                <w:lang w:val="en-US"/>
+              </w:rPr>
+              <w:t>UART</w:t>
+            </w:r>
+          </w:p>
+        </w:tc>
+        <w:tc>
+          <w:tcPr>
+            <w:tcW w:w="2251" w:type="dxa"/>
+            <w:vMerge w:val="restart"/>
+          </w:tcPr>
+          <w:p>
+            <w:pPr>
+              <w:pStyle w:val="Tekstpodstawowy"/>
+              <w:ind w:firstLine="0"/>
+              <w:rPr>
+                <w:lang w:val="en-US"/>
+              </w:rPr>
+            </w:pPr>
+            <w:r>
+              <w:rPr>
+                <w:lang w:val="en-US"/>
+              </w:rPr>
+              <w:t>Enables Bluetooth communication with Control Module</w:t>
+            </w:r>
+          </w:p>
+        </w:tc>
+      </w:tr>
+      <w:tr>
+        <w:tc>
+          <w:tcPr>
+            <w:tcW w:w="2456" w:type="dxa"/>
+          </w:tcPr>
+          <w:p>
+            <w:pPr>
+              <w:pStyle w:val="Tekstpodstawowy"/>
+              <w:ind w:firstLine="0"/>
+              <w:rPr>
+                <w:lang w:val="en-US"/>
+              </w:rPr>
+            </w:pPr>
+            <w:r>
+              <w:rPr>
+                <w:lang w:val="en-US"/>
+              </w:rPr>
+              <w:t>PA9</w:t>
+            </w:r>
+          </w:p>
+        </w:tc>
+        <w:tc>
+          <w:tcPr>
+            <w:tcW w:w="2254" w:type="dxa"/>
+          </w:tcPr>
+          <w:p>
+            <w:pPr>
+              <w:pStyle w:val="Tekstpodstawowy"/>
+              <w:ind w:firstLine="0"/>
+              <w:rPr>
+                <w:lang w:val="en-US"/>
+              </w:rPr>
+            </w:pPr>
+            <w:r>
+              <w:rPr>
+                <w:lang w:val="en-US"/>
+              </w:rPr>
+              <w:t>USART1_TX</w:t>
+            </w:r>
+          </w:p>
+        </w:tc>
+        <w:tc>
+          <w:tcPr>
+            <w:tcW w:w="1875" w:type="dxa"/>
+          </w:tcPr>
+          <w:p>
+            <w:pPr>
+              <w:pStyle w:val="Tekstpodstawowy"/>
+              <w:ind w:firstLine="0"/>
+              <w:rPr>
+                <w:lang w:val="en-US"/>
+              </w:rPr>
+            </w:pPr>
+            <w:r>
+              <w:rPr>
+                <w:lang w:val="en-US"/>
+              </w:rPr>
+              <w:t>UART</w:t>
+            </w:r>
+          </w:p>
+        </w:tc>
+        <w:tc>
+          <w:tcPr>
+            <w:tcW w:w="2251" w:type="dxa"/>
+            <w:vMerge/>
+          </w:tcPr>
+          <w:p>
+            <w:pPr>
+              <w:pStyle w:val="Tekstpodstawowy"/>
+              <w:ind w:firstLine="0"/>
+              <w:rPr>
+                <w:lang w:val="en-US"/>
+              </w:rPr>
+            </w:pPr>
+          </w:p>
+        </w:tc>
+      </w:tr>
+      <w:tr>
+        <w:tc>
+          <w:tcPr>
+            <w:tcW w:w="2456" w:type="dxa"/>
+          </w:tcPr>
+          <w:p>
+            <w:pPr>
+              <w:pStyle w:val="Tekstpodstawowy"/>
+              <w:ind w:firstLine="0"/>
+              <w:rPr>
+                <w:lang w:val="en-US"/>
+              </w:rPr>
+            </w:pPr>
+            <w:r>
+              <w:rPr>
+                <w:lang w:val="en-US"/>
+              </w:rPr>
+              <w:t>PA8</w:t>
+            </w:r>
+          </w:p>
+        </w:tc>
+        <w:tc>
+          <w:tcPr>
+            <w:tcW w:w="2254" w:type="dxa"/>
+          </w:tcPr>
+          <w:p>
+            <w:pPr>
+              <w:pStyle w:val="Tekstpodstawowy"/>
+              <w:ind w:firstLine="0"/>
+              <w:rPr>
+                <w:lang w:val="en-US"/>
+              </w:rPr>
+            </w:pPr>
+            <w:r>
+              <w:rPr>
+                <w:lang w:val="en-US"/>
+              </w:rPr>
+              <w:t>BUTTON</w:t>
+            </w:r>
+            <w:r>
+              <w:rPr>
+                <w:lang w:val="en-US"/>
+              </w:rPr>
+              <w:t>_1</w:t>
+            </w:r>
+          </w:p>
+        </w:tc>
+        <w:tc>
+          <w:tcPr>
+            <w:tcW w:w="1875" w:type="dxa"/>
+          </w:tcPr>
+          <w:p>
+            <w:pPr>
+              <w:pStyle w:val="Tekstpodstawowy"/>
+              <w:ind w:firstLine="0"/>
+              <w:rPr>
+                <w:lang w:val="en-US"/>
+              </w:rPr>
+            </w:pPr>
+            <w:r>
+              <w:rPr>
+                <w:lang w:val="en-US"/>
+              </w:rPr>
+              <w:t>External Interrupt Mode with rising edge trigger detection</w:t>
+            </w:r>
+          </w:p>
+        </w:tc>
+        <w:tc>
+          <w:tcPr>
+            <w:tcW w:w="2251" w:type="dxa"/>
+          </w:tcPr>
+          <w:p>
+            <w:pPr>
+              <w:pStyle w:val="Tekstpodstawowy"/>
+              <w:ind w:firstLine="0"/>
+              <w:rPr>
+                <w:lang w:val="en-US"/>
+              </w:rPr>
+            </w:pPr>
+            <w:r>
+              <w:rPr>
+                <w:lang w:val="en-US"/>
+              </w:rPr>
+              <w:t>Receives information if player no. 1 pressed button</w:t>
+            </w:r>
+          </w:p>
+        </w:tc>
+      </w:tr>
+      <w:tr>
+        <w:tc>
+          <w:tcPr>
+            <w:tcW w:w="2456" w:type="dxa"/>
+          </w:tcPr>
+          <w:p>
+            <w:pPr>
+              <w:pStyle w:val="Tekstpodstawowy"/>
+              <w:ind w:firstLine="0"/>
+              <w:rPr>
+                <w:lang w:val="en-US"/>
+              </w:rPr>
+            </w:pPr>
+            <w:r>
+              <w:rPr>
+                <w:lang w:val="en-US"/>
+              </w:rPr>
+              <w:t>PA</w:t>
+            </w:r>
+            <w:r>
+              <w:rPr>
+                <w:lang w:val="en-US"/>
+              </w:rPr>
+              <w:t>11</w:t>
+            </w:r>
+          </w:p>
+        </w:tc>
+        <w:tc>
+          <w:tcPr>
+            <w:tcW w:w="2254" w:type="dxa"/>
+          </w:tcPr>
+          <w:p>
+            <w:pPr>
+              <w:pStyle w:val="Tekstpodstawowy"/>
+              <w:ind w:firstLine="0"/>
+              <w:rPr>
+                <w:lang w:val="en-US"/>
+              </w:rPr>
+            </w:pPr>
+            <w:r>
+              <w:rPr>
+                <w:lang w:val="en-US"/>
+              </w:rPr>
+              <w:t>BUTTON_</w:t>
+            </w:r>
+            <w:r>
+              <w:rPr>
+                <w:lang w:val="en-US"/>
+              </w:rPr>
+              <w:t>2</w:t>
+            </w:r>
+          </w:p>
+        </w:tc>
+        <w:tc>
+          <w:tcPr>
+            <w:tcW w:w="1875" w:type="dxa"/>
+          </w:tcPr>
+          <w:p>
+            <w:pPr>
+              <w:pStyle w:val="Tekstpodstawowy"/>
+              <w:ind w:firstLine="0"/>
+              <w:rPr>
+                <w:lang w:val="en-US"/>
+              </w:rPr>
+            </w:pPr>
+            <w:r>
+              <w:rPr>
+                <w:lang w:val="en-US"/>
+              </w:rPr>
+              <w:t>External Interrupt Mode with rising edge trigger detection</w:t>
+            </w:r>
+          </w:p>
+        </w:tc>
+        <w:tc>
+          <w:tcPr>
+            <w:tcW w:w="2251" w:type="dxa"/>
+          </w:tcPr>
+          <w:p>
+            <w:pPr>
+              <w:pStyle w:val="Tekstpodstawowy"/>
+              <w:ind w:firstLine="0"/>
+              <w:rPr>
+                <w:lang w:val="en-US"/>
+              </w:rPr>
+            </w:pPr>
+            <w:r>
+              <w:rPr>
+                <w:lang w:val="en-US"/>
+              </w:rPr>
+              <w:t xml:space="preserve">Receives information if player no. </w:t>
+            </w:r>
+            <w:r>
+              <w:rPr>
+                <w:lang w:val="en-US"/>
+              </w:rPr>
+              <w:t>2</w:t>
+            </w:r>
+            <w:r>
+              <w:rPr>
+                <w:lang w:val="en-US"/>
+              </w:rPr>
+              <w:t xml:space="preserve"> pressed button</w:t>
+            </w:r>
+          </w:p>
+        </w:tc>
+      </w:tr>
+    </w:tbl>
+    <w:p>
+      <w:pPr>
+        <w:pStyle w:val="Tekstpodstawowy"/>
+        <w:ind w:left="792" w:firstLine="0"/>
+        <w:rPr>
+          <w:lang w:val="en-US"/>
+        </w:rPr>
+      </w:pPr>
+      <w:r>
+        <w:rPr>
+          <w:lang w:val="en-US"/>
+        </w:rPr>
+        <w:t>All pins</w:t>
+      </w:r>
+      <w:r>
+        <w:rPr>
+          <w:lang w:val="en-US"/>
+        </w:rPr>
+        <w:t xml:space="preserve"> above are configured to the appropriate mode and initialized in Game Module program’s main function.</w:t>
+      </w:r>
+    </w:p>
+    <w:p>
+      <w:pPr>
+        <w:pStyle w:val="Tekstpodstawowy"/>
+        <w:ind w:left="792" w:firstLine="0"/>
+        <w:rPr>
+          <w:lang w:val="en-US"/>
+        </w:rPr>
+      </w:pPr>
+      <w:r>
+        <w:rPr>
+          <w:lang w:val="en-US"/>
+        </w:rPr>
+        <w:t>In the program game loop, program is waiting for new messages from UART1. If new message is the same as one of defined below, it takes corresponding action:</w:t>
+      </w:r>
+    </w:p>
+    <w:p>
+      <w:pPr>
+        <w:pStyle w:val="Tekstpodstawowy"/>
+        <w:numPr>
+          <w:ilvl w:val="0"/>
+          <w:numId w:val="14"/>
+        </w:numPr>
+        <w:rPr>
+          <w:lang w:val="en-US"/>
+        </w:rPr>
+      </w:pPr>
+      <w:r>
+        <w:rPr>
+          <w:lang w:val="en-US"/>
+        </w:rPr>
+        <w:t>START – ‘A’</w:t>
+      </w:r>
+      <w:r>
+        <w:rPr>
+          <w:lang w:val="en-US"/>
+        </w:rPr>
+        <w:t xml:space="preserve">: initializes the game, reset all diode pins and buzzer pin, clear players’ score, light up </w:t>
+      </w:r>
+      <w:r>
+        <w:rPr>
+          <w:lang w:val="en-US"/>
+        </w:rPr>
+        <w:t>GAME</w:t>
+      </w:r>
+      <w:r>
+        <w:rPr>
+          <w:lang w:val="en-US"/>
+        </w:rPr>
+        <w:t xml:space="preserve">_ON diode, set state to </w:t>
+      </w:r>
+      <w:r>
+        <w:rPr>
+          <w:lang w:val="en-US"/>
+        </w:rPr>
+        <w:t>BABA_JAGA_NIE_PATRZY</w:t>
+      </w:r>
+      <w:r>
+        <w:rPr>
+          <w:lang w:val="en-US"/>
+        </w:rPr>
+        <w:t>,</w:t>
+      </w:r>
+    </w:p>
+    <w:p>
+      <w:pPr>
+        <w:pStyle w:val="Tekstpodstawowy"/>
+        <w:numPr>
+          <w:ilvl w:val="0"/>
+          <w:numId w:val="14"/>
+        </w:numPr>
+        <w:rPr>
+          <w:lang w:val="en-US"/>
+        </w:rPr>
+      </w:pPr>
+      <w:r>
+        <w:rPr>
+          <w:lang w:val="en-US"/>
+        </w:rPr>
+        <w:t>STOP – ‘B’</w:t>
+      </w:r>
+      <w:r>
+        <w:rPr>
+          <w:lang w:val="en-US"/>
+        </w:rPr>
+        <w:t>: finishes game, reset all diode pins and buzzer pin, clear players’ score,</w:t>
+      </w:r>
+    </w:p>
+    <w:p>
+      <w:pPr>
+        <w:pStyle w:val="Tekstpodstawowy"/>
+        <w:numPr>
+          <w:ilvl w:val="0"/>
+          <w:numId w:val="14"/>
+        </w:numPr>
+        <w:rPr>
+          <w:lang w:val="en-US"/>
+        </w:rPr>
+      </w:pPr>
+      <w:r>
+        <w:rPr>
+          <w:lang w:val="en-US"/>
+        </w:rPr>
+        <w:t>BABA_JAGA_PATRZY – ‘C’</w:t>
+      </w:r>
+      <w:r>
+        <w:rPr>
+          <w:lang w:val="en-US"/>
+        </w:rPr>
+        <w:t xml:space="preserve">: enables </w:t>
+      </w:r>
+      <w:r>
+        <w:rPr>
+          <w:lang w:val="en-US"/>
+        </w:rPr>
+        <w:t>PIRs interrupts to allow movement detection</w:t>
+      </w:r>
+    </w:p>
+    <w:p>
+      <w:pPr>
+        <w:pStyle w:val="Tekstpodstawowy"/>
+        <w:numPr>
+          <w:ilvl w:val="0"/>
+          <w:numId w:val="14"/>
+        </w:numPr>
+        <w:rPr>
+          <w:lang w:val="en-US"/>
+        </w:rPr>
+      </w:pPr>
+      <w:r>
+        <w:rPr>
+          <w:lang w:val="en-US"/>
+        </w:rPr>
+        <w:t>BABA_JAGA_</w:t>
+      </w:r>
+      <w:r>
+        <w:rPr>
+          <w:lang w:val="en-US"/>
+        </w:rPr>
+        <w:t>NIE_</w:t>
+      </w:r>
+      <w:r>
+        <w:rPr>
+          <w:lang w:val="en-US"/>
+        </w:rPr>
+        <w:t>PATRZY</w:t>
+      </w:r>
+      <w:r>
+        <w:rPr>
+          <w:lang w:val="en-US"/>
+        </w:rPr>
+        <w:t xml:space="preserve"> – ‘D’</w:t>
+      </w:r>
+      <w:r>
+        <w:rPr>
+          <w:lang w:val="en-US"/>
+        </w:rPr>
+        <w:t>: disable PIRs interrupts</w:t>
+      </w:r>
+    </w:p>
+    <w:p>
+      <w:pPr>
+        <w:pStyle w:val="Tekstpodstawowy"/>
+        <w:numPr>
+          <w:ilvl w:val="1"/>
+          <w:numId w:val="9"/>
+        </w:numPr>
+        <w:rPr>
+          <w:lang w:val="en-US"/>
+        </w:rPr>
+      </w:pPr>
+      <w:r>
+        <w:rPr>
+          <w:lang w:val="en-US"/>
+        </w:rPr>
+        <w:t>Control Module mobile application</w:t>
+      </w:r>
+    </w:p>
+    <w:p>
+      <w:pPr>
+        <w:pStyle w:val="Tekstpodstawowy"/>
+        <w:numPr>
+          <w:ilvl w:val="1"/>
+          <w:numId w:val="9"/>
+        </w:numPr>
+        <w:rPr>
+          <w:lang w:val="en-US"/>
+        </w:rPr>
+      </w:pPr>
+      <w:r>
+        <w:rPr>
+          <w:lang w:val="en-US"/>
+        </w:rPr>
+        <w:t xml:space="preserve">Workflow and labor division </w:t>
+      </w:r>
+    </w:p>
+    <w:p>
+      <w:pPr>
+        <w:pStyle w:val="Tekstpodstawowy"/>
+        <w:ind w:left="792" w:firstLine="0"/>
+        <w:rPr>
+          <w:lang w:val="en-US"/>
+        </w:rPr>
+      </w:pPr>
+      <w:r>
+        <w:rPr>
+          <w:lang w:val="en-US"/>
+        </w:rPr>
+        <w:t xml:space="preserve">The project’s workflow and labor division is to be found in the spreadsheet named </w:t>
+      </w:r>
+      <w:r>
+        <w:rPr>
+          <w:i/>
+          <w:iCs/>
+          <w:lang w:val="en-US"/>
+        </w:rPr>
+        <w:t>workflow.xslx</w:t>
+      </w:r>
+      <w:r>
+        <w:rPr>
+          <w:i/>
+          <w:iCs/>
+          <w:lang w:val="en-US"/>
+        </w:rPr>
+        <w:t xml:space="preserve"> </w:t>
+      </w:r>
+      <w:r>
+        <w:rPr>
+          <w:lang w:val="en-US"/>
+        </w:rPr>
+        <w:t>in git repository.</w:t>
+      </w:r>
+    </w:p>
+    <w:p>
+      <w:pPr>
+        <w:pStyle w:val="Tekstpodstawowy"/>
+        <w:ind w:left="792" w:firstLine="0"/>
+        <w:rPr>
+          <w:lang w:val="en-US"/>
+        </w:rPr>
+      </w:pPr>
+      <w:r>
+        <w:rPr>
+          <w:lang w:val="en-US"/>
+        </w:rPr>
+        <w:t xml:space="preserve">For project management and team organization </w:t>
+      </w:r>
+      <w:r>
+        <w:rPr>
+          <w:lang w:val="en-US"/>
+        </w:rPr>
+        <w:t>Trello Kanban board was used.</w:t>
       </w:r>
     </w:p>
     <w:p>
@@ -2952,34 +4243,71 @@
     <w:p>
       <w:pPr>
         <w:pStyle w:val="Tekstpodstawowy"/>
-        <w:ind w:left="792" w:firstLine="0"/>
-        <w:rPr>
-          <w:lang w:val="en-US"/>
-        </w:rPr>
-      </w:pPr>
-      <w:r>
-        <w:rPr>
-          <w:lang w:val="en-US"/>
-        </w:rPr>
-        <w:t xml:space="preserve">(Source </w:t>
-      </w:r>
-      <w:proofErr w:type="spellStart"/>
-      <w:r>
-        <w:rPr>
-          <w:lang w:val="en-US"/>
-        </w:rPr>
-        <w:t>urls</w:t>
-      </w:r>
-      <w:proofErr w:type="spellEnd"/>
-      <w:r>
-        <w:rPr>
-          <w:lang w:val="en-US"/>
-        </w:rPr>
-        <w:t xml:space="preserve"> and so on)</w:t>
+        <w:numPr>
+          <w:ilvl w:val="0"/>
+          <w:numId w:val="12"/>
+        </w:numPr>
+        <w:rPr>
+          <w:lang w:val="en-US"/>
+        </w:rPr>
+      </w:pPr>
+      <w:r>
+        <w:rPr>
+          <w:lang w:val="en-US"/>
+        </w:rPr>
+        <w:t xml:space="preserve">GIT repository: </w:t>
+      </w:r>
+      <w:hyperlink r:id="rId15" w:history="1">
+        <w:r>
+          <w:rPr>
+            <w:rStyle w:val="Hipercze"/>
+            <w:lang w:val="en-US"/>
+          </w:rPr>
+          <w:t>https://github.com/Pawlicho/DesignLab-BabaJaga</w:t>
+        </w:r>
+      </w:hyperlink>
+    </w:p>
+    <w:p>
+      <w:pPr>
+        <w:pStyle w:val="Tekstpodstawowy"/>
+        <w:numPr>
+          <w:ilvl w:val="0"/>
+          <w:numId w:val="12"/>
+        </w:numPr>
+        <w:rPr>
+          <w:lang w:val="en-US"/>
+        </w:rPr>
+      </w:pPr>
+      <w:r>
+        <w:rPr>
+          <w:lang w:val="en-US"/>
+        </w:rPr>
+        <w:t>Trello Kanban board</w:t>
+      </w:r>
+      <w:r>
+        <w:rPr>
+          <w:lang w:val="en-US"/>
+        </w:rPr>
+        <w:t xml:space="preserve">: </w:t>
+      </w:r>
+      <w:hyperlink r:id="rId16" w:history="1">
+        <w:r>
+          <w:rPr>
+            <w:rStyle w:val="Hipercze"/>
+            <w:lang w:val="en-US"/>
+          </w:rPr>
+          <w:t>https://trello.com/b/rw4OTdqo/baba-jaga-patrzy</w:t>
+        </w:r>
+      </w:hyperlink>
+      <w:r>
+        <w:rPr>
+          <w:lang w:val="en-US"/>
+        </w:rPr>
+        <w:t xml:space="preserve"> </w:t>
       </w:r>
     </w:p>
     <w:sectPr>
-      <w:footerReference w:type="default" r:id="rId14"/>
+      <w:footerReference w:type="default" r:id="rId17"/>
       <w:pgSz w:w="11906" w:h="16838"/>
       <w:pgMar w:top="1134" w:right="1134" w:bottom="1601" w:left="1134" w:header="0" w:footer="1134" w:gutter="0"/>
       <w:pgNumType w:start="1"/>
@@ -2994,7 +4322,7 @@
 
 <file path=word/comments.xml><?xml version="1.0" encoding="utf-8"?>
 <w:comments xmlns:wpc="http://schemas.microsoft.com/office/word/2010/wordprocessingCanvas" xmlns:cx="http://schemas.microsoft.com/office/drawing/2014/chartex" xmlns:cx1="http://schemas.microsoft.com/office/drawing/2015/9/8/chartex" xmlns:cx2="http://schemas.microsoft.com/office/drawing/2015/10/21/chartex" xmlns:cx3="http://schemas.microsoft.com/office/drawing/2016/5/9/chartex" xmlns:cx4="http://schemas.microsoft.com/office/drawing/2016/5/10/chartex" xmlns:cx5="http://schemas.microsoft.com/office/drawing/2016/5/11/chartex" xmlns:cx6="http://schemas.microsoft.com/office/drawing/2016/5/12/chartex" xmlns:cx7="http://schemas.microsoft.com/office/drawing/2016/5/13/chartex" xmlns:cx8="http://schemas.microsoft.com/office/drawing/2016/5/14/chartex" xmlns:mc="http://schemas.openxmlformats.org/markup-compatibility/2006" xmlns:aink="http://schemas.microsoft.com/office/drawing/2016/ink" xmlns:am3d="http://schemas.microsoft.com/office/drawing/2017/model3d" xmlns:o="urn:schemas-microsoft-com:office:office" xmlns:oel="http://schemas.microsoft.com/office/2019/extlst" xmlns:r="http://schemas.openxmlformats.org/officeDocument/2006/relationships" xmlns:m="http://schemas.openxmlformats.org/officeDocument/2006/math" xmlns:v="urn:schemas-microsoft-com:vml" xmlns:wp14="http://schemas.microsoft.com/office/word/2010/wordprocessingDrawing" xmlns:wp="http://schemas.openxmlformats.org/drawingml/2006/wordprocessingDrawing" xmlns:w10="urn:schemas-microsoft-com:office:word" xmlns:w="http://schemas.openxmlformats.org/wordprocessingml/2006/main" xmlns:w14="http://schemas.microsoft.com/office/word/2010/wordml" xmlns:w15="http://schemas.microsoft.com/office/word/2012/wordml" xmlns:w16cex="http://schemas.microsoft.com/office/word/2018/wordml/cex" xmlns:w16cid="http://schemas.microsoft.com/office/word/2016/wordml/cid" xmlns:w16="http://schemas.microsoft.com/office/word/2018/wordml" xmlns:w16sdtdh="http://schemas.microsoft.com/office/word/2020/wordml/sdtdatahash" xmlns:w16se="http://schemas.microsoft.com/office/word/2015/wordml/symex" xmlns:wpg="http://schemas.microsoft.com/office/word/2010/wordprocessingGroup" xmlns:wpi="http://schemas.microsoft.com/office/word/2010/wordprocessingInk" xmlns:wne="http://schemas.microsoft.com/office/word/2006/wordml" xmlns:wps="http://schemas.microsoft.com/office/word/2010/wordprocessingShape" mc:Ignorable="w14 w15 w16se w16cid w16 w16cex w16sdtdh wp14">
-  <w:comment w:id="1" w:author="Paweł Tymoczko" w:date="2023-01-21T14:04:00Z" w:initials="PT">
+  <w:comment w:id="2" w:author="Paweł Tymoczko" w:date="2023-01-21T20:16:00Z" w:initials="PT">
     <w:p>
       <w:pPr>
         <w:pStyle w:val="Tekstkomentarza"/>
@@ -3006,11 +4334,11 @@
         <w:annotationRef/>
       </w:r>
       <w:r>
-        <w:t>Add datasheet</w:t>
+        <w:t>Is it green?</w:t>
       </w:r>
     </w:p>
   </w:comment>
-  <w:comment w:id="2" w:author="Paweł Tymoczko" w:date="2023-01-21T14:04:00Z" w:initials="PT">
+  <w:comment w:id="3" w:author="Paweł Tymoczko" w:date="2023-01-21T20:16:00Z" w:initials="PT">
     <w:p>
       <w:pPr>
         <w:pStyle w:val="Tekstkomentarza"/>
@@ -3022,11 +4350,11 @@
         <w:annotationRef/>
       </w:r>
       <w:r>
-        <w:t>Add datasheet</w:t>
+        <w:t>Is it player1?</w:t>
       </w:r>
     </w:p>
   </w:comment>
-  <w:comment w:id="3" w:author="Paweł Tymoczko" w:date="2023-01-21T13:28:00Z" w:initials="PT">
+  <w:comment w:id="4" w:author="Paweł Tymoczko" w:date="2023-01-21T20:16:00Z" w:initials="PT">
     <w:p>
       <w:pPr>
         <w:pStyle w:val="Tekstkomentarza"/>
@@ -3038,11 +4366,11 @@
         <w:annotationRef/>
       </w:r>
       <w:r>
-        <w:t>Czy na pewno wszystkie dokumentacje mamy w repo, wgl trzeba zrobić rebase na mastera</w:t>
+        <w:t>Is it yellow?</w:t>
       </w:r>
     </w:p>
   </w:comment>
-  <w:comment w:id="4" w:author="Paweł Tymoczko" w:date="2023-01-21T13:28:00Z" w:initials="PT">
+  <w:comment w:id="5" w:author="Paweł Tymoczko" w:date="2023-01-21T20:16:00Z" w:initials="PT">
     <w:p>
       <w:pPr>
         <w:pStyle w:val="Tekstkomentarza"/>
@@ -3054,7 +4382,7 @@
         <w:annotationRef/>
       </w:r>
       <w:r>
-        <w:t>Dodać taki podpunkt</w:t>
+        <w:t>Is it player 2?</w:t>
       </w:r>
     </w:p>
   </w:comment>
@@ -3063,28 +4391,28 @@
 
 <file path=word/commentsExtended.xml><?xml version="1.0" encoding="utf-8"?>
 <w15:commentsEx xmlns:wpc="http://schemas.microsoft.com/office/word/2010/wordprocessingCanvas" xmlns:cx="http://schemas.microsoft.com/office/drawing/2014/chartex" xmlns:cx1="http://schemas.microsoft.com/office/drawing/2015/9/8/chartex" xmlns:cx2="http://schemas.microsoft.com/office/drawing/2015/10/21/chartex" xmlns:cx3="http://schemas.microsoft.com/office/drawing/2016/5/9/chartex" xmlns:cx4="http://schemas.microsoft.com/office/drawing/2016/5/10/chartex" xmlns:cx5="http://schemas.microsoft.com/office/drawing/2016/5/11/chartex" xmlns:cx6="http://schemas.microsoft.com/office/drawing/2016/5/12/chartex" xmlns:cx7="http://schemas.microsoft.com/office/drawing/2016/5/13/chartex" xmlns:cx8="http://schemas.microsoft.com/office/drawing/2016/5/14/chartex" xmlns:mc="http://schemas.openxmlformats.org/markup-compatibility/2006" xmlns:aink="http://schemas.microsoft.com/office/drawing/2016/ink" xmlns:am3d="http://schemas.microsoft.com/office/drawing/2017/model3d" xmlns:o="urn:schemas-microsoft-com:office:office" xmlns:oel="http://schemas.microsoft.com/office/2019/extlst" xmlns:r="http://schemas.openxmlformats.org/officeDocument/2006/relationships" xmlns:m="http://schemas.openxmlformats.org/officeDocument/2006/math" xmlns:v="urn:schemas-microsoft-com:vml" xmlns:wp14="http://schemas.microsoft.com/office/word/2010/wordprocessingDrawing" xmlns:wp="http://schemas.openxmlformats.org/drawingml/2006/wordprocessingDrawing" xmlns:w10="urn:schemas-microsoft-com:office:word" xmlns:w="http://schemas.openxmlformats.org/wordprocessingml/2006/main" xmlns:w14="http://schemas.microsoft.com/office/word/2010/wordml" xmlns:w15="http://schemas.microsoft.com/office/word/2012/wordml" xmlns:w16cex="http://schemas.microsoft.com/office/word/2018/wordml/cex" xmlns:w16cid="http://schemas.microsoft.com/office/word/2016/wordml/cid" xmlns:w16="http://schemas.microsoft.com/office/word/2018/wordml" xmlns:w16sdtdh="http://schemas.microsoft.com/office/word/2020/wordml/sdtdatahash" xmlns:w16se="http://schemas.microsoft.com/office/word/2015/wordml/symex" xmlns:wpg="http://schemas.microsoft.com/office/word/2010/wordprocessingGroup" xmlns:wpi="http://schemas.microsoft.com/office/word/2010/wordprocessingInk" xmlns:wne="http://schemas.microsoft.com/office/word/2006/wordml" xmlns:wps="http://schemas.microsoft.com/office/word/2010/wordprocessingShape" mc:Ignorable="w14 w15 w16se w16cid w16 w16cex w16sdtdh wp14">
-  <w15:commentEx w15:paraId="5E85C7D7" w15:done="0"/>
-  <w15:commentEx w15:paraId="0A08B77B" w15:done="0"/>
-  <w15:commentEx w15:paraId="4D1708A8" w15:done="0"/>
-  <w15:commentEx w15:paraId="2E9A4CCA" w15:done="0"/>
+  <w15:commentEx w15:paraId="5F5A4996" w15:done="0"/>
+  <w15:commentEx w15:paraId="1B5A427C" w15:paraIdParent="5F5A4996" w15:done="0"/>
+  <w15:commentEx w15:paraId="7D4EBAD1" w15:done="0"/>
+  <w15:commentEx w15:paraId="68371D48" w15:paraIdParent="7D4EBAD1" w15:done="0"/>
 </w15:commentsEx>
 </file>
 
 <file path=word/commentsExtensible.xml><?xml version="1.0" encoding="utf-8"?>
 <w16cex:commentsExtensible xmlns:wpc="http://schemas.microsoft.com/office/word/2010/wordprocessingCanvas" xmlns:cx="http://schemas.microsoft.com/office/drawing/2014/chartex" xmlns:cx1="http://schemas.microsoft.com/office/drawing/2015/9/8/chartex" xmlns:cx2="http://schemas.microsoft.com/office/drawing/2015/10/21/chartex" xmlns:cx3="http://schemas.microsoft.com/office/drawing/2016/5/9/chartex" xmlns:cx4="http://schemas.microsoft.com/office/drawing/2016/5/10/chartex" xmlns:cx5="http://schemas.microsoft.com/office/drawing/2016/5/11/chartex" xmlns:cx6="http://schemas.microsoft.com/office/drawing/2016/5/12/chartex" xmlns:cx7="http://schemas.microsoft.com/office/drawing/2016/5/13/chartex" xmlns:cx8="http://schemas.microsoft.com/office/drawing/2016/5/14/chartex" xmlns:mc="http://schemas.openxmlformats.org/markup-compatibility/2006" xmlns:aink="http://schemas.microsoft.com/office/drawing/2016/ink" xmlns:am3d="http://schemas.microsoft.com/office/drawing/2017/model3d" xmlns:o="urn:schemas-microsoft-com:office:office" xmlns:oel="http://schemas.microsoft.com/office/2019/extlst" xmlns:r="http://schemas.openxmlformats.org/officeDocument/2006/relationships" xmlns:m="http://schemas.openxmlformats.org/officeDocument/2006/math" xmlns:v="urn:schemas-microsoft-com:vml" xmlns:wp14="http://schemas.microsoft.com/office/word/2010/wordprocessingDrawing" xmlns:wp="http://schemas.openxmlformats.org/drawingml/2006/wordprocessingDrawing" xmlns:w10="urn:schemas-microsoft-com:office:word" xmlns:w="http://schemas.openxmlformats.org/wordprocessingml/2006/main" xmlns:w14="http://schemas.microsoft.com/office/word/2010/wordml" xmlns:w15="http://schemas.microsoft.com/office/word/2012/wordml" xmlns:w16cex="http://schemas.microsoft.com/office/word/2018/wordml/cex" xmlns:w16cid="http://schemas.microsoft.com/office/word/2016/wordml/cid" xmlns:w16="http://schemas.microsoft.com/office/word/2018/wordml" xmlns:w16sdtdh="http://schemas.microsoft.com/office/word/2020/wordml/sdtdatahash" xmlns:w16se="http://schemas.microsoft.com/office/word/2015/wordml/symex" xmlns:wpg="http://schemas.microsoft.com/office/word/2010/wordprocessingGroup" xmlns:wpi="http://schemas.microsoft.com/office/word/2010/wordprocessingInk" xmlns:wne="http://schemas.microsoft.com/office/word/2006/wordml" xmlns:wps="http://schemas.microsoft.com/office/word/2010/wordprocessingShape" mc:Ignorable="w14 w15 w16se w16cid w16 w16cex w16sdtdh wp14">
-  <w16cex:commentExtensible w16cex:durableId="27766F5B" w16cex:dateUtc="2023-01-21T13:04:00Z"/>
-  <w16cex:commentExtensible w16cex:durableId="27766F66" w16cex:dateUtc="2023-01-21T13:04:00Z"/>
-  <w16cex:commentExtensible w16cex:durableId="277666E6" w16cex:dateUtc="2023-01-21T12:28:00Z"/>
-  <w16cex:commentExtensible w16cex:durableId="277666F3" w16cex:dateUtc="2023-01-21T12:28:00Z"/>
+  <w16cex:commentExtensible w16cex:durableId="2776C692" w16cex:dateUtc="2023-01-21T19:16:00Z"/>
+  <w16cex:commentExtensible w16cex:durableId="2776C6B4" w16cex:dateUtc="2023-01-21T19:16:00Z"/>
+  <w16cex:commentExtensible w16cex:durableId="2776C697" w16cex:dateUtc="2023-01-21T19:16:00Z"/>
+  <w16cex:commentExtensible w16cex:durableId="2776C6BA" w16cex:dateUtc="2023-01-21T19:16:00Z"/>
 </w16cex:commentsExtensible>
 </file>
 
 <file path=word/commentsIds.xml><?xml version="1.0" encoding="utf-8"?>
 <w16cid:commentsIds xmlns:wpc="http://schemas.microsoft.com/office/word/2010/wordprocessingCanvas" xmlns:cx="http://schemas.microsoft.com/office/drawing/2014/chartex" xmlns:cx1="http://schemas.microsoft.com/office/drawing/2015/9/8/chartex" xmlns:cx2="http://schemas.microsoft.com/office/drawing/2015/10/21/chartex" xmlns:cx3="http://schemas.microsoft.com/office/drawing/2016/5/9/chartex" xmlns:cx4="http://schemas.microsoft.com/office/drawing/2016/5/10/chartex" xmlns:cx5="http://schemas.microsoft.com/office/drawing/2016/5/11/chartex" xmlns:cx6="http://schemas.microsoft.com/office/drawing/2016/5/12/chartex" xmlns:cx7="http://schemas.microsoft.com/office/drawing/2016/5/13/chartex" xmlns:cx8="http://schemas.microsoft.com/office/drawing/2016/5/14/chartex" xmlns:mc="http://schemas.openxmlformats.org/markup-compatibility/2006" xmlns:aink="http://schemas.microsoft.com/office/drawing/2016/ink" xmlns:am3d="http://schemas.microsoft.com/office/drawing/2017/model3d" xmlns:o="urn:schemas-microsoft-com:office:office" xmlns:oel="http://schemas.microsoft.com/office/2019/extlst" xmlns:r="http://schemas.openxmlformats.org/officeDocument/2006/relationships" xmlns:m="http://schemas.openxmlformats.org/officeDocument/2006/math" xmlns:v="urn:schemas-microsoft-com:vml" xmlns:wp14="http://schemas.microsoft.com/office/word/2010/wordprocessingDrawing" xmlns:wp="http://schemas.openxmlformats.org/drawingml/2006/wordprocessingDrawing" xmlns:w10="urn:schemas-microsoft-com:office:word" xmlns:w="http://schemas.openxmlformats.org/wordprocessingml/2006/main" xmlns:w14="http://schemas.microsoft.com/office/word/2010/wordml" xmlns:w15="http://schemas.microsoft.com/office/word/2012/wordml" xmlns:w16cex="http://schemas.microsoft.com/office/word/2018/wordml/cex" xmlns:w16cid="http://schemas.microsoft.com/office/word/2016/wordml/cid" xmlns:w16="http://schemas.microsoft.com/office/word/2018/wordml" xmlns:w16sdtdh="http://schemas.microsoft.com/office/word/2020/wordml/sdtdatahash" xmlns:w16se="http://schemas.microsoft.com/office/word/2015/wordml/symex" xmlns:wpg="http://schemas.microsoft.com/office/word/2010/wordprocessingGroup" xmlns:wpi="http://schemas.microsoft.com/office/word/2010/wordprocessingInk" xmlns:wne="http://schemas.microsoft.com/office/word/2006/wordml" xmlns:wps="http://schemas.microsoft.com/office/word/2010/wordprocessingShape" mc:Ignorable="w14 w15 w16se w16cid w16 w16cex w16sdtdh wp14">
-  <w16cid:commentId w16cid:paraId="5E85C7D7" w16cid:durableId="27766F5B"/>
-  <w16cid:commentId w16cid:paraId="0A08B77B" w16cid:durableId="27766F66"/>
-  <w16cid:commentId w16cid:paraId="4D1708A8" w16cid:durableId="277666E6"/>
-  <w16cid:commentId w16cid:paraId="2E9A4CCA" w16cid:durableId="277666F3"/>
+  <w16cid:commentId w16cid:paraId="5F5A4996" w16cid:durableId="2776C692"/>
+  <w16cid:commentId w16cid:paraId="1B5A427C" w16cid:durableId="2776C6B4"/>
+  <w16cid:commentId w16cid:paraId="7D4EBAD1" w16cid:durableId="2776C697"/>
+  <w16cid:commentId w16cid:paraId="68371D48" w16cid:durableId="2776C6BA"/>
 </w16cid:commentsIds>
 </file>
 
@@ -3325,6 +4653,119 @@
     </w:lvl>
   </w:abstractNum>
   <w:abstractNum w:abstractNumId="1" w15:restartNumberingAfterBreak="0">
+    <w:nsid w:val="12045C2B"/>
+    <w:multiLevelType w:val="hybridMultilevel"/>
+    <w:tmpl w:val="60C280A6"/>
+    <w:lvl w:ilvl="0" w:tplc="04090001">
+      <w:start w:val="1"/>
+      <w:numFmt w:val="bullet"/>
+      <w:lvlText w:val=""/>
+      <w:lvlJc w:val="left"/>
+      <w:pPr>
+        <w:ind w:left="1512" w:hanging="360"/>
+      </w:pPr>
+      <w:rPr>
+        <w:rFonts w:ascii="Symbol" w:hAnsi="Symbol" w:hint="default"/>
+      </w:rPr>
+    </w:lvl>
+    <w:lvl w:ilvl="1" w:tplc="04090003" w:tentative="1">
+      <w:start w:val="1"/>
+      <w:numFmt w:val="bullet"/>
+      <w:lvlText w:val="o"/>
+      <w:lvlJc w:val="left"/>
+      <w:pPr>
+        <w:ind w:left="2232" w:hanging="360"/>
+      </w:pPr>
+      <w:rPr>
+        <w:rFonts w:ascii="Courier New" w:hAnsi="Courier New" w:cs="Courier New" w:hint="default"/>
+      </w:rPr>
+    </w:lvl>
+    <w:lvl w:ilvl="2" w:tplc="04090005" w:tentative="1">
+      <w:start w:val="1"/>
+      <w:numFmt w:val="bullet"/>
+      <w:lvlText w:val=""/>
+      <w:lvlJc w:val="left"/>
+      <w:pPr>
+        <w:ind w:left="2952" w:hanging="360"/>
+      </w:pPr>
+      <w:rPr>
+        <w:rFonts w:ascii="Wingdings" w:hAnsi="Wingdings" w:hint="default"/>
+      </w:rPr>
+    </w:lvl>
+    <w:lvl w:ilvl="3" w:tplc="04090001" w:tentative="1">
+      <w:start w:val="1"/>
+      <w:numFmt w:val="bullet"/>
+      <w:lvlText w:val=""/>
+      <w:lvlJc w:val="left"/>
+      <w:pPr>
+        <w:ind w:left="3672" w:hanging="360"/>
+      </w:pPr>
+      <w:rPr>
+        <w:rFonts w:ascii="Symbol" w:hAnsi="Symbol" w:hint="default"/>
+      </w:rPr>
+    </w:lvl>
+    <w:lvl w:ilvl="4" w:tplc="04090003" w:tentative="1">
+      <w:start w:val="1"/>
+      <w:numFmt w:val="bullet"/>
+      <w:lvlText w:val="o"/>
+      <w:lvlJc w:val="left"/>
+      <w:pPr>
+        <w:ind w:left="4392" w:hanging="360"/>
+      </w:pPr>
+      <w:rPr>
+        <w:rFonts w:ascii="Courier New" w:hAnsi="Courier New" w:cs="Courier New" w:hint="default"/>
+      </w:rPr>
+    </w:lvl>
+    <w:lvl w:ilvl="5" w:tplc="04090005" w:tentative="1">
+      <w:start w:val="1"/>
+      <w:numFmt w:val="bullet"/>
+      <w:lvlText w:val=""/>
+      <w:lvlJc w:val="left"/>
+      <w:pPr>
+        <w:ind w:left="5112" w:hanging="360"/>
+      </w:pPr>
+      <w:rPr>
+        <w:rFonts w:ascii="Wingdings" w:hAnsi="Wingdings" w:hint="default"/>
+      </w:rPr>
+    </w:lvl>
+    <w:lvl w:ilvl="6" w:tplc="04090001" w:tentative="1">
+      <w:start w:val="1"/>
+      <w:numFmt w:val="bullet"/>
+      <w:lvlText w:val=""/>
+      <w:lvlJc w:val="left"/>
+      <w:pPr>
+        <w:ind w:left="5832" w:hanging="360"/>
+      </w:pPr>
+      <w:rPr>
+        <w:rFonts w:ascii="Symbol" w:hAnsi="Symbol" w:hint="default"/>
+      </w:rPr>
+    </w:lvl>
+    <w:lvl w:ilvl="7" w:tplc="04090003" w:tentative="1">
+      <w:start w:val="1"/>
+      <w:numFmt w:val="bullet"/>
+      <w:lvlText w:val="o"/>
+      <w:lvlJc w:val="left"/>
+      <w:pPr>
+        <w:ind w:left="6552" w:hanging="360"/>
+      </w:pPr>
+      <w:rPr>
+        <w:rFonts w:ascii="Courier New" w:hAnsi="Courier New" w:cs="Courier New" w:hint="default"/>
+      </w:rPr>
+    </w:lvl>
+    <w:lvl w:ilvl="8" w:tplc="04090005" w:tentative="1">
+      <w:start w:val="1"/>
+      <w:numFmt w:val="bullet"/>
+      <w:lvlText w:val=""/>
+      <w:lvlJc w:val="left"/>
+      <w:pPr>
+        <w:ind w:left="7272" w:hanging="360"/>
+      </w:pPr>
+      <w:rPr>
+        <w:rFonts w:ascii="Wingdings" w:hAnsi="Wingdings" w:hint="default"/>
+      </w:rPr>
+    </w:lvl>
+  </w:abstractNum>
+  <w:abstractNum w:abstractNumId="2" w15:restartNumberingAfterBreak="0">
     <w:nsid w:val="1BED0850"/>
     <w:multiLevelType w:val="multilevel"/>
     <w:tmpl w:val="51E2DC0C"/>
@@ -3464,7 +4905,7 @@
       </w:rPr>
     </w:lvl>
   </w:abstractNum>
-  <w:abstractNum w:abstractNumId="2" w15:restartNumberingAfterBreak="0">
+  <w:abstractNum w:abstractNumId="3" w15:restartNumberingAfterBreak="0">
     <w:nsid w:val="2B58177C"/>
     <w:multiLevelType w:val="multilevel"/>
     <w:tmpl w:val="35926EF6"/>
@@ -3604,7 +5045,7 @@
       </w:rPr>
     </w:lvl>
   </w:abstractNum>
-  <w:abstractNum w:abstractNumId="3" w15:restartNumberingAfterBreak="0">
+  <w:abstractNum w:abstractNumId="4" w15:restartNumberingAfterBreak="0">
     <w:nsid w:val="2C5A29C4"/>
     <w:multiLevelType w:val="multilevel"/>
     <w:tmpl w:val="0415001F"/>
@@ -3690,7 +5131,7 @@
       </w:pPr>
     </w:lvl>
   </w:abstractNum>
-  <w:abstractNum w:abstractNumId="4" w15:restartNumberingAfterBreak="0">
+  <w:abstractNum w:abstractNumId="5" w15:restartNumberingAfterBreak="0">
     <w:nsid w:val="32F23AD0"/>
     <w:multiLevelType w:val="hybridMultilevel"/>
     <w:tmpl w:val="0F940224"/>
@@ -3803,7 +5244,233 @@
       </w:rPr>
     </w:lvl>
   </w:abstractNum>
-  <w:abstractNum w:abstractNumId="5" w15:restartNumberingAfterBreak="0">
+  <w:abstractNum w:abstractNumId="6" w15:restartNumberingAfterBreak="0">
+    <w:nsid w:val="35C574EF"/>
+    <w:multiLevelType w:val="hybridMultilevel"/>
+    <w:tmpl w:val="74AC793C"/>
+    <w:lvl w:ilvl="0" w:tplc="04090001">
+      <w:start w:val="1"/>
+      <w:numFmt w:val="bullet"/>
+      <w:lvlText w:val=""/>
+      <w:lvlJc w:val="left"/>
+      <w:pPr>
+        <w:ind w:left="1512" w:hanging="360"/>
+      </w:pPr>
+      <w:rPr>
+        <w:rFonts w:ascii="Symbol" w:hAnsi="Symbol" w:hint="default"/>
+      </w:rPr>
+    </w:lvl>
+    <w:lvl w:ilvl="1" w:tplc="04090003" w:tentative="1">
+      <w:start w:val="1"/>
+      <w:numFmt w:val="bullet"/>
+      <w:lvlText w:val="o"/>
+      <w:lvlJc w:val="left"/>
+      <w:pPr>
+        <w:ind w:left="2232" w:hanging="360"/>
+      </w:pPr>
+      <w:rPr>
+        <w:rFonts w:ascii="Courier New" w:hAnsi="Courier New" w:cs="Courier New" w:hint="default"/>
+      </w:rPr>
+    </w:lvl>
+    <w:lvl w:ilvl="2" w:tplc="04090005" w:tentative="1">
+      <w:start w:val="1"/>
+      <w:numFmt w:val="bullet"/>
+      <w:lvlText w:val=""/>
+      <w:lvlJc w:val="left"/>
+      <w:pPr>
+        <w:ind w:left="2952" w:hanging="360"/>
+      </w:pPr>
+      <w:rPr>
+        <w:rFonts w:ascii="Wingdings" w:hAnsi="Wingdings" w:hint="default"/>
+      </w:rPr>
+    </w:lvl>
+    <w:lvl w:ilvl="3" w:tplc="04090001" w:tentative="1">
+      <w:start w:val="1"/>
+      <w:numFmt w:val="bullet"/>
+      <w:lvlText w:val=""/>
+      <w:lvlJc w:val="left"/>
+      <w:pPr>
+        <w:ind w:left="3672" w:hanging="360"/>
+      </w:pPr>
+      <w:rPr>
+        <w:rFonts w:ascii="Symbol" w:hAnsi="Symbol" w:hint="default"/>
+      </w:rPr>
+    </w:lvl>
+    <w:lvl w:ilvl="4" w:tplc="04090003" w:tentative="1">
+      <w:start w:val="1"/>
+      <w:numFmt w:val="bullet"/>
+      <w:lvlText w:val="o"/>
+      <w:lvlJc w:val="left"/>
+      <w:pPr>
+        <w:ind w:left="4392" w:hanging="360"/>
+      </w:pPr>
+      <w:rPr>
+        <w:rFonts w:ascii="Courier New" w:hAnsi="Courier New" w:cs="Courier New" w:hint="default"/>
+      </w:rPr>
+    </w:lvl>
+    <w:lvl w:ilvl="5" w:tplc="04090005" w:tentative="1">
+      <w:start w:val="1"/>
+      <w:numFmt w:val="bullet"/>
+      <w:lvlText w:val=""/>
+      <w:lvlJc w:val="left"/>
+      <w:pPr>
+        <w:ind w:left="5112" w:hanging="360"/>
+      </w:pPr>
+      <w:rPr>
+        <w:rFonts w:ascii="Wingdings" w:hAnsi="Wingdings" w:hint="default"/>
+      </w:rPr>
+    </w:lvl>
+    <w:lvl w:ilvl="6" w:tplc="04090001" w:tentative="1">
+      <w:start w:val="1"/>
+      <w:numFmt w:val="bullet"/>
+      <w:lvlText w:val=""/>
+      <w:lvlJc w:val="left"/>
+      <w:pPr>
+        <w:ind w:left="5832" w:hanging="360"/>
+      </w:pPr>
+      <w:rPr>
+        <w:rFonts w:ascii="Symbol" w:hAnsi="Symbol" w:hint="default"/>
+      </w:rPr>
+    </w:lvl>
+    <w:lvl w:ilvl="7" w:tplc="04090003" w:tentative="1">
+      <w:start w:val="1"/>
+      <w:numFmt w:val="bullet"/>
+      <w:lvlText w:val="o"/>
+      <w:lvlJc w:val="left"/>
+      <w:pPr>
+        <w:ind w:left="6552" w:hanging="360"/>
+      </w:pPr>
+      <w:rPr>
+        <w:rFonts w:ascii="Courier New" w:hAnsi="Courier New" w:cs="Courier New" w:hint="default"/>
+      </w:rPr>
+    </w:lvl>
+    <w:lvl w:ilvl="8" w:tplc="04090005" w:tentative="1">
+      <w:start w:val="1"/>
+      <w:numFmt w:val="bullet"/>
+      <w:lvlText w:val=""/>
+      <w:lvlJc w:val="left"/>
+      <w:pPr>
+        <w:ind w:left="7272" w:hanging="360"/>
+      </w:pPr>
+      <w:rPr>
+        <w:rFonts w:ascii="Wingdings" w:hAnsi="Wingdings" w:hint="default"/>
+      </w:rPr>
+    </w:lvl>
+  </w:abstractNum>
+  <w:abstractNum w:abstractNumId="7" w15:restartNumberingAfterBreak="0">
+    <w:nsid w:val="3C694005"/>
+    <w:multiLevelType w:val="hybridMultilevel"/>
+    <w:tmpl w:val="A74EF634"/>
+    <w:lvl w:ilvl="0" w:tplc="04090001">
+      <w:start w:val="1"/>
+      <w:numFmt w:val="bullet"/>
+      <w:lvlText w:val=""/>
+      <w:lvlJc w:val="left"/>
+      <w:pPr>
+        <w:ind w:left="1512" w:hanging="360"/>
+      </w:pPr>
+      <w:rPr>
+        <w:rFonts w:ascii="Symbol" w:hAnsi="Symbol" w:hint="default"/>
+      </w:rPr>
+    </w:lvl>
+    <w:lvl w:ilvl="1" w:tplc="04090003" w:tentative="1">
+      <w:start w:val="1"/>
+      <w:numFmt w:val="bullet"/>
+      <w:lvlText w:val="o"/>
+      <w:lvlJc w:val="left"/>
+      <w:pPr>
+        <w:ind w:left="2232" w:hanging="360"/>
+      </w:pPr>
+      <w:rPr>
+        <w:rFonts w:ascii="Courier New" w:hAnsi="Courier New" w:cs="Courier New" w:hint="default"/>
+      </w:rPr>
+    </w:lvl>
+    <w:lvl w:ilvl="2" w:tplc="04090005" w:tentative="1">
+      <w:start w:val="1"/>
+      <w:numFmt w:val="bullet"/>
+      <w:lvlText w:val=""/>
+      <w:lvlJc w:val="left"/>
+      <w:pPr>
+        <w:ind w:left="2952" w:hanging="360"/>
+      </w:pPr>
+      <w:rPr>
+        <w:rFonts w:ascii="Wingdings" w:hAnsi="Wingdings" w:hint="default"/>
+      </w:rPr>
+    </w:lvl>
+    <w:lvl w:ilvl="3" w:tplc="04090001" w:tentative="1">
+      <w:start w:val="1"/>
+      <w:numFmt w:val="bullet"/>
+      <w:lvlText w:val=""/>
+      <w:lvlJc w:val="left"/>
+      <w:pPr>
+        <w:ind w:left="3672" w:hanging="360"/>
+      </w:pPr>
+      <w:rPr>
+        <w:rFonts w:ascii="Symbol" w:hAnsi="Symbol" w:hint="default"/>
+      </w:rPr>
+    </w:lvl>
+    <w:lvl w:ilvl="4" w:tplc="04090003" w:tentative="1">
+      <w:start w:val="1"/>
+      <w:numFmt w:val="bullet"/>
+      <w:lvlText w:val="o"/>
+      <w:lvlJc w:val="left"/>
+      <w:pPr>
+        <w:ind w:left="4392" w:hanging="360"/>
+      </w:pPr>
+      <w:rPr>
+        <w:rFonts w:ascii="Courier New" w:hAnsi="Courier New" w:cs="Courier New" w:hint="default"/>
+      </w:rPr>
+    </w:lvl>
+    <w:lvl w:ilvl="5" w:tplc="04090005" w:tentative="1">
+      <w:start w:val="1"/>
+      <w:numFmt w:val="bullet"/>
+      <w:lvlText w:val=""/>
+      <w:lvlJc w:val="left"/>
+      <w:pPr>
+        <w:ind w:left="5112" w:hanging="360"/>
+      </w:pPr>
+      <w:rPr>
+        <w:rFonts w:ascii="Wingdings" w:hAnsi="Wingdings" w:hint="default"/>
+      </w:rPr>
+    </w:lvl>
+    <w:lvl w:ilvl="6" w:tplc="04090001" w:tentative="1">
+      <w:start w:val="1"/>
+      <w:numFmt w:val="bullet"/>
+      <w:lvlText w:val=""/>
+      <w:lvlJc w:val="left"/>
+      <w:pPr>
+        <w:ind w:left="5832" w:hanging="360"/>
+      </w:pPr>
+      <w:rPr>
+        <w:rFonts w:ascii="Symbol" w:hAnsi="Symbol" w:hint="default"/>
+      </w:rPr>
+    </w:lvl>
+    <w:lvl w:ilvl="7" w:tplc="04090003" w:tentative="1">
+      <w:start w:val="1"/>
+      <w:numFmt w:val="bullet"/>
+      <w:lvlText w:val="o"/>
+      <w:lvlJc w:val="left"/>
+      <w:pPr>
+        <w:ind w:left="6552" w:hanging="360"/>
+      </w:pPr>
+      <w:rPr>
+        <w:rFonts w:ascii="Courier New" w:hAnsi="Courier New" w:cs="Courier New" w:hint="default"/>
+      </w:rPr>
+    </w:lvl>
+    <w:lvl w:ilvl="8" w:tplc="04090005" w:tentative="1">
+      <w:start w:val="1"/>
+      <w:numFmt w:val="bullet"/>
+      <w:lvlText w:val=""/>
+      <w:lvlJc w:val="left"/>
+      <w:pPr>
+        <w:ind w:left="7272" w:hanging="360"/>
+      </w:pPr>
+      <w:rPr>
+        <w:rFonts w:ascii="Wingdings" w:hAnsi="Wingdings" w:hint="default"/>
+      </w:rPr>
+    </w:lvl>
+  </w:abstractNum>
+  <w:abstractNum w:abstractNumId="8" w15:restartNumberingAfterBreak="0">
     <w:nsid w:val="45715080"/>
     <w:multiLevelType w:val="hybridMultilevel"/>
     <w:tmpl w:val="F6E8DD36"/>
@@ -3916,7 +5583,7 @@
       </w:rPr>
     </w:lvl>
   </w:abstractNum>
-  <w:abstractNum w:abstractNumId="6" w15:restartNumberingAfterBreak="0">
+  <w:abstractNum w:abstractNumId="9" w15:restartNumberingAfterBreak="0">
     <w:nsid w:val="586857AB"/>
     <w:multiLevelType w:val="multilevel"/>
     <w:tmpl w:val="0D8CFC8C"/>
@@ -4056,7 +5723,7 @@
       </w:rPr>
     </w:lvl>
   </w:abstractNum>
-  <w:abstractNum w:abstractNumId="7" w15:restartNumberingAfterBreak="0">
+  <w:abstractNum w:abstractNumId="10" w15:restartNumberingAfterBreak="0">
     <w:nsid w:val="60956D5A"/>
     <w:multiLevelType w:val="hybridMultilevel"/>
     <w:tmpl w:val="A33261BA"/>
@@ -4169,7 +5836,7 @@
       </w:rPr>
     </w:lvl>
   </w:abstractNum>
-  <w:abstractNum w:abstractNumId="8" w15:restartNumberingAfterBreak="0">
+  <w:abstractNum w:abstractNumId="11" w15:restartNumberingAfterBreak="0">
     <w:nsid w:val="68A30DF6"/>
     <w:multiLevelType w:val="hybridMultilevel"/>
     <w:tmpl w:val="8EC0D55A"/>
@@ -4282,7 +5949,7 @@
       </w:rPr>
     </w:lvl>
   </w:abstractNum>
-  <w:abstractNum w:abstractNumId="9" w15:restartNumberingAfterBreak="0">
+  <w:abstractNum w:abstractNumId="12" w15:restartNumberingAfterBreak="0">
     <w:nsid w:val="72EA5A5E"/>
     <w:multiLevelType w:val="multilevel"/>
     <w:tmpl w:val="0A0CACFE"/>
@@ -4405,7 +6072,7 @@
       </w:pPr>
     </w:lvl>
   </w:abstractNum>
-  <w:abstractNum w:abstractNumId="10" w15:restartNumberingAfterBreak="0">
+  <w:abstractNum w:abstractNumId="13" w15:restartNumberingAfterBreak="0">
     <w:nsid w:val="7DA57332"/>
     <w:multiLevelType w:val="hybridMultilevel"/>
     <w:tmpl w:val="32E2932A"/>
@@ -4519,37 +6186,46 @@
     </w:lvl>
   </w:abstractNum>
   <w:num w:numId="1" w16cid:durableId="1494105137">
-    <w:abstractNumId w:val="9"/>
+    <w:abstractNumId w:val="12"/>
   </w:num>
   <w:num w:numId="2" w16cid:durableId="813063958">
-    <w:abstractNumId w:val="1"/>
+    <w:abstractNumId w:val="2"/>
   </w:num>
   <w:num w:numId="3" w16cid:durableId="854804696">
-    <w:abstractNumId w:val="2"/>
+    <w:abstractNumId w:val="3"/>
   </w:num>
   <w:num w:numId="4" w16cid:durableId="324474970">
-    <w:abstractNumId w:val="6"/>
+    <w:abstractNumId w:val="9"/>
   </w:num>
   <w:num w:numId="5" w16cid:durableId="1708795963">
     <w:abstractNumId w:val="0"/>
   </w:num>
   <w:num w:numId="6" w16cid:durableId="314453574">
+    <w:abstractNumId w:val="11"/>
+  </w:num>
+  <w:num w:numId="7" w16cid:durableId="165247352">
     <w:abstractNumId w:val="8"/>
   </w:num>
-  <w:num w:numId="7" w16cid:durableId="165247352">
+  <w:num w:numId="8" w16cid:durableId="1200555639">
     <w:abstractNumId w:val="5"/>
   </w:num>
-  <w:num w:numId="8" w16cid:durableId="1200555639">
+  <w:num w:numId="9" w16cid:durableId="2020160586">
     <w:abstractNumId w:val="4"/>
   </w:num>
-  <w:num w:numId="9" w16cid:durableId="2020160586">
-    <w:abstractNumId w:val="3"/>
+  <w:num w:numId="10" w16cid:durableId="1404177804">
+    <w:abstractNumId w:val="10"/>
   </w:num>
-  <w:num w:numId="10" w16cid:durableId="1404177804">
+  <w:num w:numId="11" w16cid:durableId="1816533032">
+    <w:abstractNumId w:val="13"/>
+  </w:num>
+  <w:num w:numId="12" w16cid:durableId="32925490">
+    <w:abstractNumId w:val="6"/>
+  </w:num>
+  <w:num w:numId="13" w16cid:durableId="1801262656">
     <w:abstractNumId w:val="7"/>
   </w:num>
-  <w:num w:numId="11" w16cid:durableId="1816533032">
-    <w:abstractNumId w:val="10"/>
+  <w:num w:numId="14" w16cid:durableId="1547990284">
+    <w:abstractNumId w:val="1"/>
   </w:num>
 </w:numbering>
 </file>
@@ -5580,4 +7256,16 @@
     </a:ext>
   </a:extLst>
 </a:theme>
+</file>
+
+<file path=customXml/item1.xml><?xml version="1.0" encoding="utf-8"?>
+<b:Sources xmlns:b="http://schemas.openxmlformats.org/officeDocument/2006/bibliography" xmlns="http://schemas.openxmlformats.org/officeDocument/2006/bibliography" SelectedStyle="\APASixthEditionOfficeOnline.xsl" StyleName="APA" Version="6"/>
+</file>
+
+<file path=customXml/itemProps1.xml><?xml version="1.0" encoding="utf-8"?>
+<ds:datastoreItem xmlns:ds="http://schemas.openxmlformats.org/officeDocument/2006/customXml" ds:itemID="{B622F856-5FEF-49B4-A73F-C814D4B52094}">
+  <ds:schemaRefs>
+    <ds:schemaRef ds:uri="http://schemas.openxmlformats.org/officeDocument/2006/bibliography"/>
+  </ds:schemaRefs>
+</ds:datastoreItem>
 </file>
</xml_diff>